<commit_message>
mise en place des entity et des dto
</commit_message>
<xml_diff>
--- a/conception/Actualité-R005.docx
+++ b/conception/Actualité-R005.docx
@@ -1,6 +1,6 @@
 
 <file path=word/document.xml><?xml version="1.0" encoding="utf-8"?>
-<w:document xmlns:wpc="http://schemas.microsoft.com/office/word/2010/wordprocessingCanvas" xmlns:cx="http://schemas.microsoft.com/office/drawing/2014/chartex" xmlns:cx1="http://schemas.microsoft.com/office/drawing/2015/9/8/chartex" xmlns:cx2="http://schemas.microsoft.com/office/drawing/2015/10/21/chartex" xmlns:cx3="http://schemas.microsoft.com/office/drawing/2016/5/9/chartex" xmlns:cx4="http://schemas.microsoft.com/office/drawing/2016/5/10/chartex" xmlns:cx5="http://schemas.microsoft.com/office/drawing/2016/5/11/chartex" xmlns:cx6="http://schemas.microsoft.com/office/drawing/2016/5/12/chartex" xmlns:cx7="http://schemas.microsoft.com/office/drawing/2016/5/13/chartex" xmlns:cx8="http://schemas.microsoft.com/office/drawing/2016/5/14/chartex" xmlns:mc="http://schemas.openxmlformats.org/markup-compatibility/2006" xmlns:aink="http://schemas.microsoft.com/office/drawing/2016/ink" xmlns:am3d="http://schemas.microsoft.com/office/drawing/2017/model3d" xmlns:o="urn:schemas-microsoft-com:office:office" xmlns:r="http://schemas.openxmlformats.org/officeDocument/2006/relationships" xmlns:m="http://schemas.openxmlformats.org/officeDocument/2006/math" xmlns:v="urn:schemas-microsoft-com:vml" xmlns:wp14="http://schemas.microsoft.com/office/word/2010/wordprocessingDrawing" xmlns:wp="http://schemas.openxmlformats.org/drawingml/2006/wordprocessingDrawing" xmlns:w10="urn:schemas-microsoft-com:office:word" xmlns:w="http://schemas.openxmlformats.org/wordprocessingml/2006/main" xmlns:w14="http://schemas.microsoft.com/office/word/2010/wordml" xmlns:w15="http://schemas.microsoft.com/office/word/2012/wordml" xmlns:w16cid="http://schemas.microsoft.com/office/word/2016/wordml/cid" xmlns:w16se="http://schemas.microsoft.com/office/word/2015/wordml/symex" xmlns:wpg="http://schemas.microsoft.com/office/word/2010/wordprocessingGroup" xmlns:wpi="http://schemas.microsoft.com/office/word/2010/wordprocessingInk" xmlns:wne="http://schemas.microsoft.com/office/word/2006/wordml" xmlns:wps="http://schemas.microsoft.com/office/word/2010/wordprocessingShape" mc:Ignorable="w14 w15 w16se w16cid wp14">
+<w:document xmlns:wpc="http://schemas.microsoft.com/office/word/2010/wordprocessingCanvas" xmlns:cx="http://schemas.microsoft.com/office/drawing/2014/chartex" xmlns:cx1="http://schemas.microsoft.com/office/drawing/2015/9/8/chartex" xmlns:cx2="http://schemas.microsoft.com/office/drawing/2015/10/21/chartex" xmlns:cx3="http://schemas.microsoft.com/office/drawing/2016/5/9/chartex" xmlns:cx4="http://schemas.microsoft.com/office/drawing/2016/5/10/chartex" xmlns:cx5="http://schemas.microsoft.com/office/drawing/2016/5/11/chartex" xmlns:cx6="http://schemas.microsoft.com/office/drawing/2016/5/12/chartex" xmlns:cx7="http://schemas.microsoft.com/office/drawing/2016/5/13/chartex" xmlns:cx8="http://schemas.microsoft.com/office/drawing/2016/5/14/chartex" xmlns:mc="http://schemas.openxmlformats.org/markup-compatibility/2006" xmlns:aink="http://schemas.microsoft.com/office/drawing/2016/ink" xmlns:am3d="http://schemas.microsoft.com/office/drawing/2017/model3d" xmlns:o="urn:schemas-microsoft-com:office:office" xmlns:oel="http://schemas.microsoft.com/office/2019/extlst" xmlns:r="http://schemas.openxmlformats.org/officeDocument/2006/relationships" xmlns:m="http://schemas.openxmlformats.org/officeDocument/2006/math" xmlns:v="urn:schemas-microsoft-com:vml" xmlns:wp14="http://schemas.microsoft.com/office/word/2010/wordprocessingDrawing" xmlns:wp="http://schemas.openxmlformats.org/drawingml/2006/wordprocessingDrawing" xmlns:w10="urn:schemas-microsoft-com:office:word" xmlns:w="http://schemas.openxmlformats.org/wordprocessingml/2006/main" xmlns:w14="http://schemas.microsoft.com/office/word/2010/wordml" xmlns:w15="http://schemas.microsoft.com/office/word/2012/wordml" xmlns:w16cex="http://schemas.microsoft.com/office/word/2018/wordml/cex" xmlns:w16cid="http://schemas.microsoft.com/office/word/2016/wordml/cid" xmlns:w16="http://schemas.microsoft.com/office/word/2018/wordml" xmlns:w16sdtdh="http://schemas.microsoft.com/office/word/2020/wordml/sdtdatahash" xmlns:w16se="http://schemas.microsoft.com/office/word/2015/wordml/symex" xmlns:wpg="http://schemas.microsoft.com/office/word/2010/wordprocessingGroup" xmlns:wpi="http://schemas.microsoft.com/office/word/2010/wordprocessingInk" xmlns:wne="http://schemas.microsoft.com/office/word/2006/wordml" xmlns:wps="http://schemas.microsoft.com/office/word/2010/wordprocessingShape" mc:Ignorable="w14 w15 w16se w16cid w16 w16cex w16sdtdh wp14">
   <w:body>
     <w:p>
       <w:pPr>
@@ -416,7 +416,7 @@
                 <v:stroke joinstyle="miter"/>
                 <v:path gradientshapeok="t" o:connecttype="rect"/>
               </v:shapetype>
-              <v:shape id="Zone de texte 2" o:spid="_x0000_s1026" type="#_x0000_t202" style="position:absolute;margin-left:279pt;margin-top:5.25pt;width:207pt;height:246.75pt;z-index:251639296;visibility:visible;mso-wrap-style:square;mso-width-percent:0;mso-height-percent:0;mso-wrap-distance-left:9pt;mso-wrap-distance-top:0;mso-wrap-distance-right:9pt;mso-wrap-distance-bottom:0;mso-position-horizontal:absolute;mso-position-horizontal-relative:text;mso-position-vertical:absolute;mso-position-vertical-relative:text;mso-width-percent:0;mso-height-percent:0;mso-width-relative:page;mso-height-relative:page;v-text-anchor:top" o:gfxdata="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" filled="f" stroked="f">
+              <v:shape id="Zone de texte 2" o:spid="_x0000_s1026" type="#_x0000_t202" style="position:absolute;margin-left:279pt;margin-top:5.25pt;width:207pt;height:246.75pt;z-index:251639296;visibility:visible;mso-wrap-style:square;mso-width-percent:0;mso-height-percent:0;mso-wrap-distance-left:9pt;mso-wrap-distance-top:0;mso-wrap-distance-right:9pt;mso-wrap-distance-bottom:0;mso-position-horizontal:absolute;mso-position-horizontal-relative:text;mso-position-vertical:absolute;mso-position-vertical-relative:text;mso-width-percent:0;mso-height-percent:0;mso-width-relative:page;mso-height-relative:page;v-text-anchor:top" o:gfxdata="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" filled="f" stroked="f">
                 <v:textbox>
                   <w:txbxContent>
                     <w:p>
@@ -718,7 +718,7 @@
           </mc:Choice>
           <mc:Fallback>
             <w:pict>
-              <v:shape w14:anchorId="77F91308" id="Zone de texte 1" o:spid="_x0000_s1027" type="#_x0000_t202" style="position:absolute;margin-left:-28.5pt;margin-top:22.5pt;width:513pt;height:27pt;z-index:251642368;visibility:visible;mso-wrap-style:square;mso-width-percent:0;mso-height-percent:0;mso-wrap-distance-left:9pt;mso-wrap-distance-top:0;mso-wrap-distance-right:9pt;mso-wrap-distance-bottom:0;mso-position-horizontal:absolute;mso-position-horizontal-relative:text;mso-position-vertical:absolute;mso-position-vertical-relative:text;mso-width-percent:0;mso-height-percent:0;mso-width-relative:page;mso-height-relative:page;v-text-anchor:top" o:gfxdata="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" filled="f" stroked="f">
+              <v:shape w14:anchorId="77F91308" id="Zone de texte 1" o:spid="_x0000_s1027" type="#_x0000_t202" style="position:absolute;margin-left:-28.5pt;margin-top:22.5pt;width:513pt;height:27pt;z-index:251642368;visibility:visible;mso-wrap-style:square;mso-width-percent:0;mso-height-percent:0;mso-wrap-distance-left:9pt;mso-wrap-distance-top:0;mso-wrap-distance-right:9pt;mso-wrap-distance-bottom:0;mso-position-horizontal:absolute;mso-position-horizontal-relative:text;mso-position-vertical:absolute;mso-position-vertical-relative:text;mso-width-percent:0;mso-height-percent:0;mso-width-relative:page;mso-height-relative:page;v-text-anchor:top" o:gfxdata="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" filled="f" stroked="f">
                 <v:textbox>
                   <w:txbxContent>
                     <w:p>
@@ -2484,7 +2484,6 @@
           <w:sz w:val="40"/>
           <w:szCs w:val="40"/>
         </w:rPr>
-        <w:lastRenderedPageBreak/>
         <w:t>Liste de diffusion</w:t>
       </w:r>
     </w:p>
@@ -2799,7 +2798,6 @@
         <w:br w:type="page"/>
       </w:r>
       <w:r>
-        <w:lastRenderedPageBreak/>
         <w:t>Sommaire</w:t>
       </w:r>
     </w:p>
@@ -4633,7 +4631,7 @@
         <w:rPr>
           <w:noProof/>
         </w:rPr>
-        <w:t>28</w:t>
+        <w:t>29</w:t>
       </w:r>
       <w:r>
         <w:rPr>
@@ -4708,7 +4706,7 @@
         <w:rPr>
           <w:noProof/>
         </w:rPr>
-        <w:t>28</w:t>
+        <w:t>29</w:t>
       </w:r>
       <w:r>
         <w:rPr>
@@ -4791,7 +4789,7 @@
         <w:rPr>
           <w:noProof/>
         </w:rPr>
-        <w:t>32</w:t>
+        <w:t>33</w:t>
       </w:r>
       <w:r>
         <w:rPr>
@@ -4866,7 +4864,7 @@
         <w:rPr>
           <w:noProof/>
         </w:rPr>
-        <w:t>32</w:t>
+        <w:t>33</w:t>
       </w:r>
       <w:r>
         <w:rPr>
@@ -4949,7 +4947,7 @@
         <w:rPr>
           <w:noProof/>
         </w:rPr>
-        <w:t>33</w:t>
+        <w:t>38</w:t>
       </w:r>
       <w:r>
         <w:rPr>
@@ -5024,7 +5022,7 @@
         <w:rPr>
           <w:noProof/>
         </w:rPr>
-        <w:t>33</w:t>
+        <w:t>38</w:t>
       </w:r>
       <w:r>
         <w:rPr>
@@ -5107,7 +5105,7 @@
         <w:rPr>
           <w:noProof/>
         </w:rPr>
-        <w:t>35</w:t>
+        <w:t>40</w:t>
       </w:r>
       <w:r>
         <w:rPr>
@@ -5182,7 +5180,7 @@
         <w:rPr>
           <w:noProof/>
         </w:rPr>
-        <w:t>35</w:t>
+        <w:t>40</w:t>
       </w:r>
       <w:r>
         <w:rPr>
@@ -5212,7 +5210,6 @@
         <w:rPr>
           <w:noProof/>
         </w:rPr>
-        <w:lastRenderedPageBreak/>
         <w:t>5.6.</w:t>
       </w:r>
       <w:r>
@@ -5266,7 +5263,7 @@
         <w:rPr>
           <w:noProof/>
         </w:rPr>
-        <w:t>36</w:t>
+        <w:t>42</w:t>
       </w:r>
       <w:r>
         <w:rPr>
@@ -5341,7 +5338,7 @@
         <w:rPr>
           <w:noProof/>
         </w:rPr>
-        <w:t>36</w:t>
+        <w:t>42</w:t>
       </w:r>
       <w:r>
         <w:rPr>
@@ -5424,7 +5421,7 @@
         <w:rPr>
           <w:noProof/>
         </w:rPr>
-        <w:t>38</w:t>
+        <w:t>44</w:t>
       </w:r>
       <w:r>
         <w:rPr>
@@ -5499,7 +5496,7 @@
         <w:rPr>
           <w:noProof/>
         </w:rPr>
-        <w:t>38</w:t>
+        <w:t>44</w:t>
       </w:r>
       <w:r>
         <w:rPr>
@@ -5582,7 +5579,7 @@
         <w:rPr>
           <w:noProof/>
         </w:rPr>
-        <w:t>41</w:t>
+        <w:t>46</w:t>
       </w:r>
       <w:r>
         <w:rPr>
@@ -5657,7 +5654,7 @@
         <w:rPr>
           <w:noProof/>
         </w:rPr>
-        <w:t>41</w:t>
+        <w:t>46</w:t>
       </w:r>
       <w:r>
         <w:rPr>
@@ -5740,7 +5737,7 @@
         <w:rPr>
           <w:noProof/>
         </w:rPr>
-        <w:t>42</w:t>
+        <w:t>48</w:t>
       </w:r>
       <w:r>
         <w:rPr>
@@ -5815,7 +5812,7 @@
         <w:rPr>
           <w:noProof/>
         </w:rPr>
-        <w:t>42</w:t>
+        <w:t>48</w:t>
       </w:r>
       <w:r>
         <w:rPr>
@@ -5898,7 +5895,7 @@
         <w:rPr>
           <w:noProof/>
         </w:rPr>
-        <w:t>43</w:t>
+        <w:t>50</w:t>
       </w:r>
       <w:r>
         <w:rPr>
@@ -5983,7 +5980,7 @@
         <w:rPr>
           <w:noProof/>
         </w:rPr>
-        <w:t>44</w:t>
+        <w:t>51</w:t>
       </w:r>
       <w:r>
         <w:rPr>
@@ -6066,7 +6063,7 @@
         <w:rPr>
           <w:noProof/>
         </w:rPr>
-        <w:t>44</w:t>
+        <w:t>51</w:t>
       </w:r>
       <w:r>
         <w:rPr>
@@ -6141,7 +6138,7 @@
         <w:rPr>
           <w:noProof/>
         </w:rPr>
-        <w:t>44</w:t>
+        <w:t>51</w:t>
       </w:r>
       <w:r>
         <w:rPr>
@@ -6216,7 +6213,7 @@
         <w:rPr>
           <w:noProof/>
         </w:rPr>
-        <w:t>44</w:t>
+        <w:t>51</w:t>
       </w:r>
       <w:r>
         <w:rPr>
@@ -6299,7 +6296,7 @@
         <w:rPr>
           <w:noProof/>
         </w:rPr>
-        <w:t>45</w:t>
+        <w:t>52</w:t>
       </w:r>
       <w:r>
         <w:rPr>
@@ -6374,7 +6371,7 @@
         <w:rPr>
           <w:noProof/>
         </w:rPr>
-        <w:t>45</w:t>
+        <w:t>52</w:t>
       </w:r>
       <w:r>
         <w:rPr>
@@ -6449,7 +6446,7 @@
         <w:rPr>
           <w:noProof/>
         </w:rPr>
-        <w:t>45</w:t>
+        <w:t>52</w:t>
       </w:r>
       <w:r>
         <w:rPr>
@@ -6524,7 +6521,7 @@
         <w:rPr>
           <w:noProof/>
         </w:rPr>
-        <w:t>47</w:t>
+        <w:t>53</w:t>
       </w:r>
       <w:r>
         <w:rPr>
@@ -6599,7 +6596,7 @@
         <w:rPr>
           <w:noProof/>
         </w:rPr>
-        <w:t>48</w:t>
+        <w:t>54</w:t>
       </w:r>
       <w:r>
         <w:rPr>
@@ -6682,7 +6679,7 @@
         <w:rPr>
           <w:noProof/>
         </w:rPr>
-        <w:t>49</w:t>
+        <w:t>55</w:t>
       </w:r>
       <w:r>
         <w:rPr>
@@ -6757,7 +6754,7 @@
         <w:rPr>
           <w:noProof/>
         </w:rPr>
-        <w:t>49</w:t>
+        <w:t>55</w:t>
       </w:r>
       <w:r>
         <w:rPr>
@@ -6832,7 +6829,7 @@
         <w:rPr>
           <w:noProof/>
         </w:rPr>
-        <w:t>49</w:t>
+        <w:t>55</w:t>
       </w:r>
       <w:r>
         <w:rPr>
@@ -6907,7 +6904,7 @@
         <w:rPr>
           <w:noProof/>
         </w:rPr>
-        <w:t>50</w:t>
+        <w:t>56</w:t>
       </w:r>
       <w:r>
         <w:rPr>
@@ -6982,7 +6979,7 @@
         <w:rPr>
           <w:noProof/>
         </w:rPr>
-        <w:t>51</w:t>
+        <w:t>57</w:t>
       </w:r>
       <w:r>
         <w:rPr>
@@ -7065,7 +7062,7 @@
         <w:rPr>
           <w:noProof/>
         </w:rPr>
-        <w:t>53</w:t>
+        <w:t>59</w:t>
       </w:r>
       <w:r>
         <w:rPr>
@@ -7140,7 +7137,7 @@
         <w:rPr>
           <w:noProof/>
         </w:rPr>
-        <w:t>53</w:t>
+        <w:t>59</w:t>
       </w:r>
       <w:r>
         <w:rPr>
@@ -7215,7 +7212,7 @@
         <w:rPr>
           <w:noProof/>
         </w:rPr>
-        <w:t>53</w:t>
+        <w:t>59</w:t>
       </w:r>
       <w:r>
         <w:rPr>
@@ -7290,7 +7287,7 @@
         <w:rPr>
           <w:noProof/>
         </w:rPr>
-        <w:t>53</w:t>
+        <w:t>59</w:t>
       </w:r>
       <w:r>
         <w:rPr>
@@ -7365,7 +7362,7 @@
         <w:rPr>
           <w:noProof/>
         </w:rPr>
-        <w:t>54</w:t>
+        <w:t>60</w:t>
       </w:r>
       <w:r>
         <w:rPr>
@@ -7448,7 +7445,7 @@
         <w:rPr>
           <w:noProof/>
         </w:rPr>
-        <w:t>56</w:t>
+        <w:t>62</w:t>
       </w:r>
       <w:r>
         <w:rPr>
@@ -7523,7 +7520,7 @@
         <w:rPr>
           <w:noProof/>
         </w:rPr>
-        <w:t>56</w:t>
+        <w:t>62</w:t>
       </w:r>
       <w:r>
         <w:rPr>
@@ -7606,7 +7603,7 @@
         <w:rPr>
           <w:noProof/>
         </w:rPr>
-        <w:t>57</w:t>
+        <w:t>68</w:t>
       </w:r>
       <w:r>
         <w:rPr>
@@ -7681,7 +7678,7 @@
         <w:rPr>
           <w:noProof/>
         </w:rPr>
-        <w:t>57</w:t>
+        <w:t>68</w:t>
       </w:r>
       <w:r>
         <w:rPr>
@@ -7764,7 +7761,7 @@
         <w:rPr>
           <w:noProof/>
         </w:rPr>
-        <w:t>58</w:t>
+        <w:t>73</w:t>
       </w:r>
       <w:r>
         <w:rPr>
@@ -7839,7 +7836,7 @@
         <w:rPr>
           <w:noProof/>
         </w:rPr>
-        <w:t>58</w:t>
+        <w:t>73</w:t>
       </w:r>
       <w:r>
         <w:rPr>
@@ -7922,7 +7919,7 @@
         <w:rPr>
           <w:noProof/>
         </w:rPr>
-        <w:t>59</w:t>
+        <w:t>76</w:t>
       </w:r>
       <w:r>
         <w:rPr>
@@ -7997,7 +7994,7 @@
         <w:rPr>
           <w:noProof/>
         </w:rPr>
-        <w:t>59</w:t>
+        <w:t>76</w:t>
       </w:r>
       <w:r>
         <w:rPr>
@@ -8080,7 +8077,7 @@
         <w:rPr>
           <w:noProof/>
         </w:rPr>
-        <w:t>60</w:t>
+        <w:t>77</w:t>
       </w:r>
       <w:r>
         <w:rPr>
@@ -8114,7 +8111,6 @@
       <w:bookmarkStart w:id="2" w:name="_Toc532901943"/>
       <w:bookmarkStart w:id="3" w:name="_Hlk516752976"/>
       <w:r>
-        <w:lastRenderedPageBreak/>
         <w:t>Objet d</w:t>
       </w:r>
       <w:bookmarkEnd w:id="1"/>
@@ -8139,7 +8135,6 @@
       </w:pPr>
       <w:bookmarkStart w:id="4" w:name="_Toc532901944"/>
       <w:r>
-        <w:lastRenderedPageBreak/>
         <w:t>Contexte</w:t>
       </w:r>
       <w:bookmarkEnd w:id="4"/>
@@ -8149,15 +8144,7 @@
         <w:pStyle w:val="T1"/>
       </w:pPr>
       <w:r>
-        <w:t xml:space="preserve">L’objectif du chantier est la réalisation d’un </w:t>
-      </w:r>
-      <w:proofErr w:type="spellStart"/>
-      <w:r>
-        <w:t>micro-service</w:t>
-      </w:r>
-      <w:proofErr w:type="spellEnd"/>
-      <w:r>
-        <w:t xml:space="preserve"> exposant une fonctionnalité </w:t>
+        <w:t xml:space="preserve">L’objectif du chantier est la réalisation d’un micro-service exposant une fonctionnalité </w:t>
       </w:r>
       <w:r>
         <w:t>de gestion</w:t>
@@ -8185,15 +8172,7 @@
         <w:pStyle w:val="T1"/>
       </w:pPr>
       <w:r>
-        <w:t xml:space="preserve">Centrée sur le moteur de cette fonctionnalité ledit </w:t>
-      </w:r>
-      <w:proofErr w:type="spellStart"/>
-      <w:r>
-        <w:t>micro-service</w:t>
-      </w:r>
-      <w:proofErr w:type="spellEnd"/>
-      <w:r>
-        <w:t xml:space="preserve"> ne prendra pas en charge l’aspect interface utilisateur. </w:t>
+        <w:t xml:space="preserve">Centrée sur le moteur de cette fonctionnalité ledit micro-service ne prendra pas en charge l’aspect interface utilisateur. </w:t>
       </w:r>
     </w:p>
     <w:p>
@@ -8206,15 +8185,7 @@
         <w:pStyle w:val="T1"/>
       </w:pPr>
       <w:r>
-        <w:t xml:space="preserve">Il appartiendra à chaque projet intégrant le </w:t>
-      </w:r>
-      <w:proofErr w:type="spellStart"/>
-      <w:r>
-        <w:t>micro-service</w:t>
-      </w:r>
-      <w:proofErr w:type="spellEnd"/>
-      <w:r>
-        <w:t xml:space="preserve"> de réaliser la partie interface utilisateur en utilisant la ou les technologies de vue de son choix.</w:t>
+        <w:t>Il appartiendra à chaque projet intégrant le micro-service de réaliser la partie interface utilisateur en utilisant la ou les technologies de vue de son choix.</w:t>
       </w:r>
     </w:p>
     <w:p>
@@ -8227,15 +8198,7 @@
         <w:pStyle w:val="T1"/>
       </w:pPr>
       <w:r>
-        <w:t xml:space="preserve">Afin de permettre à la fois une intégration simple, et un découplage quant aux technologies ou langages de programmation, le </w:t>
-      </w:r>
-      <w:proofErr w:type="spellStart"/>
-      <w:r>
-        <w:t>micro-service</w:t>
-      </w:r>
-      <w:proofErr w:type="spellEnd"/>
-      <w:r>
-        <w:t xml:space="preserve"> exposera une API REST permettant les interactions avec le moteur de </w:t>
+        <w:t xml:space="preserve">Afin de permettre à la fois une intégration simple, et un découplage quant aux technologies ou langages de programmation, le micro-service exposera une API REST permettant les interactions avec le moteur de </w:t>
       </w:r>
       <w:r>
         <w:t>cette fonctionnalité</w:t>
@@ -8271,7 +8234,6 @@
       </w:pPr>
       <w:bookmarkStart w:id="5" w:name="_Toc532901945"/>
       <w:r>
-        <w:lastRenderedPageBreak/>
         <w:t xml:space="preserve">Principe </w:t>
       </w:r>
       <w:r>
@@ -8340,7 +8302,7 @@
           <w:noProof/>
         </w:rPr>
         <w:drawing>
-          <wp:anchor distT="0" distB="0" distL="114300" distR="114300" simplePos="0" relativeHeight="251667456" behindDoc="0" locked="0" layoutInCell="1" allowOverlap="1">
+          <wp:anchor distT="0" distB="0" distL="114300" distR="114300" simplePos="0" relativeHeight="251667456" behindDoc="0" locked="0" layoutInCell="1" allowOverlap="1" wp14:anchorId="2A26C3B5" wp14:editId="2C2EB911">
             <wp:simplePos x="0" y="0"/>
             <wp:positionH relativeFrom="column">
               <wp:posOffset>928311</wp:posOffset>
@@ -8444,7 +8406,6 @@
         <w:pStyle w:val="T2"/>
       </w:pPr>
       <w:r>
-        <w:lastRenderedPageBreak/>
         <w:t>Cette vue panoramique peu se présenter sous la forme d’une mosaïque affichant pour chaque actualité, son titre et un résumé introductif.</w:t>
       </w:r>
     </w:p>
@@ -8481,7 +8442,7 @@
         <mc:AlternateContent>
           <mc:Choice Requires="wps">
             <w:drawing>
-              <wp:anchor distT="0" distB="0" distL="114300" distR="114300" simplePos="0" relativeHeight="251669504" behindDoc="0" locked="0" layoutInCell="1" allowOverlap="1">
+              <wp:anchor distT="0" distB="0" distL="114300" distR="114300" simplePos="0" relativeHeight="251669504" behindDoc="0" locked="0" layoutInCell="1" allowOverlap="1" wp14:anchorId="177E9180" wp14:editId="6DA0AA8C">
                 <wp:simplePos x="0" y="0"/>
                 <wp:positionH relativeFrom="column">
                   <wp:posOffset>1459998</wp:posOffset>
@@ -8555,7 +8516,7 @@
           <w:noProof/>
         </w:rPr>
         <w:drawing>
-          <wp:anchor distT="0" distB="0" distL="114300" distR="114300" simplePos="0" relativeHeight="251666432" behindDoc="0" locked="0" layoutInCell="1" allowOverlap="1">
+          <wp:anchor distT="0" distB="0" distL="114300" distR="114300" simplePos="0" relativeHeight="251666432" behindDoc="0" locked="0" layoutInCell="1" allowOverlap="1" wp14:anchorId="47BBAEE6" wp14:editId="06319915">
             <wp:simplePos x="0" y="0"/>
             <wp:positionH relativeFrom="column">
               <wp:posOffset>1842607</wp:posOffset>
@@ -8635,7 +8596,7 @@
           <w:noProof/>
         </w:rPr>
         <w:drawing>
-          <wp:anchor distT="0" distB="0" distL="114300" distR="114300" simplePos="0" relativeHeight="251668480" behindDoc="0" locked="0" layoutInCell="1" allowOverlap="1">
+          <wp:anchor distT="0" distB="0" distL="114300" distR="114300" simplePos="0" relativeHeight="251668480" behindDoc="0" locked="0" layoutInCell="1" allowOverlap="1" wp14:anchorId="37CA60D8" wp14:editId="69F20A5E">
             <wp:simplePos x="0" y="0"/>
             <wp:positionH relativeFrom="column">
               <wp:posOffset>-135462</wp:posOffset>
@@ -8704,7 +8665,6 @@
       </w:pPr>
       <w:bookmarkStart w:id="6" w:name="_Toc532901946"/>
       <w:r>
-        <w:lastRenderedPageBreak/>
         <w:t>Cas d’utilisation</w:t>
       </w:r>
       <w:r>
@@ -8748,7 +8708,7 @@
           <w:noProof/>
         </w:rPr>
         <w:drawing>
-          <wp:anchor distT="0" distB="0" distL="114300" distR="114300" simplePos="0" relativeHeight="251665408" behindDoc="0" locked="0" layoutInCell="1" allowOverlap="1" wp14:anchorId="545B7A23">
+          <wp:anchor distT="0" distB="0" distL="114300" distR="114300" simplePos="0" relativeHeight="251665408" behindDoc="0" locked="0" layoutInCell="1" allowOverlap="1" wp14:anchorId="545B7A23" wp14:editId="0584B86E">
             <wp:simplePos x="0" y="0"/>
             <wp:positionH relativeFrom="column">
               <wp:posOffset>162471</wp:posOffset>
@@ -8840,7 +8800,6 @@
       </w:pPr>
       <w:bookmarkStart w:id="8" w:name="_Toc532901948"/>
       <w:r>
-        <w:lastRenderedPageBreak/>
         <w:t>Description détaillée</w:t>
       </w:r>
       <w:bookmarkEnd w:id="8"/>
@@ -9284,7 +9243,6 @@
         <w:pStyle w:val="Titre4"/>
       </w:pPr>
       <w:r>
-        <w:lastRenderedPageBreak/>
         <w:t xml:space="preserve">UC002 : </w:t>
       </w:r>
       <w:r>
@@ -9731,7 +9689,6 @@
         <w:pStyle w:val="Titre4"/>
       </w:pPr>
       <w:r>
-        <w:lastRenderedPageBreak/>
         <w:t>UC00</w:t>
       </w:r>
       <w:r>
@@ -10064,7 +10021,6 @@
       </w:pPr>
       <w:bookmarkStart w:id="9" w:name="_Toc532901949"/>
       <w:r>
-        <w:lastRenderedPageBreak/>
         <w:t>Modèle de données</w:t>
       </w:r>
       <w:bookmarkEnd w:id="9"/>
@@ -10134,7 +10090,7 @@
           <w:noProof/>
         </w:rPr>
         <w:drawing>
-          <wp:inline distT="0" distB="0" distL="0" distR="0">
+          <wp:inline distT="0" distB="0" distL="0" distR="0" wp14:anchorId="4FA4063D" wp14:editId="6290276D">
             <wp:extent cx="6029214" cy="5324475"/>
             <wp:effectExtent l="0" t="0" r="0" b="0"/>
             <wp:docPr id="10" name="Image 10"/>
@@ -10210,7 +10166,6 @@
       </w:pPr>
       <w:bookmarkStart w:id="11" w:name="_Toc532901951"/>
       <w:r>
-        <w:lastRenderedPageBreak/>
         <w:t>Dictionnaire de données</w:t>
       </w:r>
       <w:bookmarkEnd w:id="11"/>
@@ -11549,7 +11504,6 @@
                 <w:b/>
                 <w:sz w:val="20"/>
               </w:rPr>
-              <w:lastRenderedPageBreak/>
               <w:t>Description</w:t>
             </w:r>
             <w:r>
@@ -13063,7 +13017,6 @@
                 <w:b/>
                 <w:sz w:val="20"/>
               </w:rPr>
-              <w:lastRenderedPageBreak/>
               <w:t>Description</w:t>
             </w:r>
             <w:r>
@@ -14229,7 +14182,6 @@
       </w:pPr>
       <w:bookmarkStart w:id="16" w:name="_Toc532901956"/>
       <w:r>
-        <w:lastRenderedPageBreak/>
         <w:t xml:space="preserve">Les ressources </w:t>
       </w:r>
       <w:r>
@@ -15197,7 +15149,6 @@
       </w:pPr>
       <w:bookmarkStart w:id="17" w:name="_Toc532901957"/>
       <w:r>
-        <w:lastRenderedPageBreak/>
         <w:t>Image illustrative</w:t>
       </w:r>
       <w:bookmarkEnd w:id="17"/>
@@ -16080,7 +16031,6 @@
       </w:pPr>
       <w:bookmarkStart w:id="18" w:name="_Toc532901958"/>
       <w:r>
-        <w:lastRenderedPageBreak/>
         <w:t>Modèle physique</w:t>
       </w:r>
       <w:bookmarkEnd w:id="18"/>
@@ -16140,7 +16090,7 @@
           <w:noProof/>
         </w:rPr>
         <w:drawing>
-          <wp:inline distT="0" distB="0" distL="0" distR="0">
+          <wp:inline distT="0" distB="0" distL="0" distR="0" wp14:anchorId="4F45758F" wp14:editId="36BBDD8B">
             <wp:extent cx="5983273" cy="4125432"/>
             <wp:effectExtent l="0" t="0" r="0" b="8890"/>
             <wp:docPr id="12" name="Image 12"/>
@@ -16279,7 +16229,6 @@
       </w:pPr>
       <w:bookmarkStart w:id="19" w:name="_Toc532901959"/>
       <w:r>
-        <w:lastRenderedPageBreak/>
         <w:t>Autres o</w:t>
       </w:r>
       <w:r>
@@ -16864,7 +16813,6 @@
       <w:proofErr w:type="spellStart"/>
       <w:proofErr w:type="gramStart"/>
       <w:r>
-        <w:lastRenderedPageBreak/>
         <w:t>q</w:t>
       </w:r>
       <w:r>
@@ -16929,7 +16877,7 @@
           <w:noProof/>
         </w:rPr>
         <w:drawing>
-          <wp:anchor distT="0" distB="0" distL="114300" distR="114300" simplePos="0" relativeHeight="251674624" behindDoc="0" locked="0" layoutInCell="1" allowOverlap="1" wp14:anchorId="06D31380">
+          <wp:anchor distT="0" distB="0" distL="114300" distR="114300" simplePos="0" relativeHeight="251674624" behindDoc="0" locked="0" layoutInCell="1" allowOverlap="1" wp14:anchorId="06D31380" wp14:editId="602EFB3B">
             <wp:simplePos x="0" y="0"/>
             <wp:positionH relativeFrom="column">
               <wp:posOffset>566302</wp:posOffset>
@@ -16997,7 +16945,6 @@
         <w:rPr>
           <w:u w:val="single"/>
         </w:rPr>
-        <w:lastRenderedPageBreak/>
         <w:t>Mapping</w:t>
       </w:r>
       <w:r>
@@ -17663,7 +17610,6 @@
       </w:pPr>
       <w:bookmarkStart w:id="22" w:name="_Toc532901962"/>
       <w:r>
-        <w:lastRenderedPageBreak/>
         <w:t>Services métiers</w:t>
       </w:r>
       <w:bookmarkEnd w:id="22"/>
@@ -17779,7 +17725,7 @@
           <w:szCs w:val="20"/>
         </w:rPr>
         <w:drawing>
-          <wp:inline distT="0" distB="0" distL="0" distR="0" wp14:anchorId="069A5CE9">
+          <wp:inline distT="0" distB="0" distL="0" distR="0" wp14:anchorId="069A5CE9" wp14:editId="0568E931">
             <wp:extent cx="3020695" cy="848360"/>
             <wp:effectExtent l="0" t="0" r="8255" b="8890"/>
             <wp:docPr id="25" name="Image 25"/>
@@ -18122,9 +18068,8 @@
         <w:rPr>
           <w:noProof/>
         </w:rPr>
-        <w:lastRenderedPageBreak/>
         <w:drawing>
-          <wp:anchor distT="0" distB="0" distL="114300" distR="114300" simplePos="0" relativeHeight="251675648" behindDoc="0" locked="0" layoutInCell="1" allowOverlap="1" wp14:anchorId="3BDE5F17">
+          <wp:anchor distT="0" distB="0" distL="114300" distR="114300" simplePos="0" relativeHeight="251675648" behindDoc="0" locked="0" layoutInCell="1" allowOverlap="1" wp14:anchorId="3BDE5F17" wp14:editId="24C6BFB7">
             <wp:simplePos x="0" y="0"/>
             <wp:positionH relativeFrom="column">
               <wp:posOffset>-186040</wp:posOffset>
@@ -18579,7 +18524,6 @@
                 <w:sz w:val="20"/>
                 <w:szCs w:val="20"/>
               </w:rPr>
-              <w:lastRenderedPageBreak/>
               <w:t>S001-TX001-RG001</w:t>
             </w:r>
           </w:p>
@@ -20318,7 +20262,6 @@
                 <w:sz w:val="20"/>
                 <w:szCs w:val="20"/>
               </w:rPr>
-              <w:lastRenderedPageBreak/>
               <w:t>S001-TX001-RG004</w:t>
             </w:r>
           </w:p>
@@ -21830,7 +21773,6 @@
                 <w:rFonts w:cs="MS Shell Dlg 2"/>
                 <w:sz w:val="20"/>
               </w:rPr>
-              <w:lastRenderedPageBreak/>
               <w:t xml:space="preserve">insérer une ligne dans la table </w:t>
             </w:r>
             <w:r>
@@ -22457,7 +22399,6 @@
       </w:pPr>
       <w:bookmarkStart w:id="26" w:name="_Toc532901965"/>
       <w:r>
-        <w:lastRenderedPageBreak/>
         <w:t>S002 :</w:t>
       </w:r>
       <w:r>
@@ -22537,7 +22478,7 @@
           <w:szCs w:val="20"/>
         </w:rPr>
         <w:drawing>
-          <wp:inline distT="0" distB="0" distL="0" distR="0" wp14:anchorId="577436A8">
+          <wp:inline distT="0" distB="0" distL="0" distR="0" wp14:anchorId="577436A8" wp14:editId="77B58AD2">
             <wp:extent cx="2934970" cy="695325"/>
             <wp:effectExtent l="0" t="0" r="0" b="9525"/>
             <wp:docPr id="35" name="Image 35"/>
@@ -23034,7 +22975,7 @@
           <w:noProof/>
         </w:rPr>
         <w:drawing>
-          <wp:inline distT="0" distB="0" distL="0" distR="0" wp14:anchorId="0D81B572">
+          <wp:inline distT="0" distB="0" distL="0" distR="0" wp14:anchorId="0D81B572" wp14:editId="0A9B951A">
             <wp:extent cx="4335780" cy="3687445"/>
             <wp:effectExtent l="0" t="0" r="7620" b="8255"/>
             <wp:docPr id="9" name="Image 9"/>
@@ -23795,7 +23736,6 @@
                 <w:rFonts w:cs="MS Shell Dlg 2"/>
                 <w:sz w:val="20"/>
               </w:rPr>
-              <w:lastRenderedPageBreak/>
               <w:t>Actualite</w:t>
             </w:r>
             <w:r>
@@ -26111,7 +26051,6 @@
       </w:pPr>
       <w:bookmarkStart w:id="29" w:name="_Toc532901967"/>
       <w:r>
-        <w:lastRenderedPageBreak/>
         <w:t xml:space="preserve">S003 : </w:t>
       </w:r>
       <w:r>
@@ -26469,7 +26408,6 @@
         <w:rPr>
           <w:u w:val="single"/>
         </w:rPr>
-        <w:lastRenderedPageBreak/>
         <w:t xml:space="preserve">Diagramme : </w:t>
       </w:r>
     </w:p>
@@ -26816,7 +26754,6 @@
                 <w:sz w:val="20"/>
                 <w:szCs w:val="20"/>
               </w:rPr>
-              <w:lastRenderedPageBreak/>
               <w:t>S00</w:t>
             </w:r>
             <w:r>
@@ -26920,28 +26857,50 @@
               <w:rPr>
                 <w:rFonts w:cs="MS Shell Dlg 2"/>
                 <w:sz w:val="20"/>
-              </w:rPr>
-            </w:pPr>
-            <w:r>
-              <w:rPr>
-                <w:rFonts w:cs="MS Shell Dlg 2"/>
-                <w:sz w:val="20"/>
-              </w:rPr>
-              <w:t>ACT_TITRE : « DTO &gt; </w:t>
+                <w:lang w:val="en-US"/>
+              </w:rPr>
+            </w:pPr>
+            <w:r>
+              <w:rPr>
+                <w:rFonts w:cs="MS Shell Dlg 2"/>
+                <w:sz w:val="20"/>
+                <w:lang w:val="en-US"/>
+              </w:rPr>
+              <w:t>ACT_</w:t>
             </w:r>
             <w:proofErr w:type="gramStart"/>
             <w:r>
               <w:rPr>
                 <w:rFonts w:cs="MS Shell Dlg 2"/>
                 <w:sz w:val="20"/>
+                <w:lang w:val="en-US"/>
+              </w:rPr>
+              <w:t>TITRE :</w:t>
+            </w:r>
+            <w:proofErr w:type="gramEnd"/>
+            <w:r>
+              <w:rPr>
+                <w:rFonts w:cs="MS Shell Dlg 2"/>
+                <w:sz w:val="20"/>
+                <w:lang w:val="en-US"/>
+              </w:rPr>
+              <w:t xml:space="preserve"> « DTO &gt; </w:t>
+            </w:r>
+            <w:proofErr w:type="spellStart"/>
+            <w:r>
+              <w:rPr>
+                <w:rFonts w:cs="MS Shell Dlg 2"/>
+                <w:sz w:val="20"/>
+                <w:lang w:val="en-US"/>
               </w:rPr>
               <w:t>actualite.titre</w:t>
             </w:r>
-            <w:proofErr w:type="gramEnd"/>
-            <w:r>
-              <w:rPr>
-                <w:rFonts w:cs="MS Shell Dlg 2"/>
-                <w:sz w:val="20"/>
+            <w:proofErr w:type="spellEnd"/>
+            <w:r>
+              <w:rPr>
+                <w:rFonts w:cs="MS Shell Dlg 2"/>
+                <w:sz w:val="20"/>
+                <w:lang w:val="en-US"/>
               </w:rPr>
               <w:t> » ;</w:t>
             </w:r>
@@ -26967,6 +26926,7 @@
               </w:rPr>
               <w:t>ACT_INTRODUCTION : « DTO &gt; </w:t>
             </w:r>
+            <w:proofErr w:type="spellStart"/>
             <w:proofErr w:type="gramStart"/>
             <w:r>
               <w:rPr>
@@ -26975,6 +26935,7 @@
               </w:rPr>
               <w:t>actualite.introduction</w:t>
             </w:r>
+            <w:proofErr w:type="spellEnd"/>
             <w:proofErr w:type="gramEnd"/>
             <w:r>
               <w:rPr>
@@ -28060,7 +28021,6 @@
                 <w:rFonts w:cs="MS Shell Dlg 2"/>
                 <w:sz w:val="20"/>
               </w:rPr>
-              <w:lastRenderedPageBreak/>
               <w:t xml:space="preserve">FLT_CODE : </w:t>
             </w:r>
             <w:proofErr w:type="gramStart"/>
@@ -29155,7 +29115,6 @@
                 <w:rFonts w:cs="MS Shell Dlg 2"/>
                 <w:sz w:val="20"/>
               </w:rPr>
-              <w:lastRenderedPageBreak/>
               <w:t xml:space="preserve">SEC_ID : identifiant de la section concernée </w:t>
             </w:r>
             <w:r>
@@ -30118,7 +30077,6 @@
       </w:pPr>
       <w:bookmarkStart w:id="31" w:name="_Toc532901969"/>
       <w:r>
-        <w:lastRenderedPageBreak/>
         <w:t xml:space="preserve">S004 : Suppression d’une </w:t>
       </w:r>
       <w:r>
@@ -30183,7 +30141,7 @@
           <w:szCs w:val="20"/>
         </w:rPr>
         <w:drawing>
-          <wp:inline distT="0" distB="0" distL="0" distR="0" wp14:anchorId="796F96A0">
+          <wp:inline distT="0" distB="0" distL="0" distR="0" wp14:anchorId="796F96A0" wp14:editId="0DB3AED6">
             <wp:extent cx="3011170" cy="771525"/>
             <wp:effectExtent l="0" t="0" r="0" b="9525"/>
             <wp:docPr id="37" name="Image 37"/>
@@ -30898,7 +30856,6 @@
                 <w:sz w:val="20"/>
                 <w:szCs w:val="20"/>
               </w:rPr>
-              <w:lastRenderedPageBreak/>
               <w:t>S00</w:t>
             </w:r>
             <w:r>
@@ -31352,7 +31309,6 @@
       </w:pPr>
       <w:bookmarkStart w:id="33" w:name="_Toc532901971"/>
       <w:r>
-        <w:lastRenderedPageBreak/>
         <w:t>S005 : Recherche d’actualité</w:t>
       </w:r>
       <w:r>
@@ -31948,7 +31904,6 @@
         <w:rPr>
           <w:u w:val="single"/>
         </w:rPr>
-        <w:lastRenderedPageBreak/>
         <w:t>Activité</w:t>
       </w:r>
       <w:r>
@@ -32228,7 +32183,6 @@
       </w:pPr>
       <w:bookmarkStart w:id="35" w:name="_Toc532901973"/>
       <w:r>
-        <w:lastRenderedPageBreak/>
         <w:t>S0</w:t>
       </w:r>
       <w:r>
@@ -32309,7 +32263,7 @@
           <w:szCs w:val="20"/>
         </w:rPr>
         <w:drawing>
-          <wp:inline distT="0" distB="0" distL="0" distR="0" wp14:anchorId="527E1CA9">
+          <wp:inline distT="0" distB="0" distL="0" distR="0" wp14:anchorId="527E1CA9" wp14:editId="4146F78C">
             <wp:extent cx="3011170" cy="1019810"/>
             <wp:effectExtent l="0" t="0" r="0" b="8890"/>
             <wp:docPr id="39" name="Image 39"/>
@@ -32863,7 +32817,6 @@
                 <w:b/>
                 <w:sz w:val="20"/>
               </w:rPr>
-              <w:lastRenderedPageBreak/>
               <w:t>Code</w:t>
             </w:r>
           </w:p>
@@ -33885,7 +33838,6 @@
                 <w:b/>
                 <w:sz w:val="20"/>
               </w:rPr>
-              <w:lastRenderedPageBreak/>
               <w:t>Code</w:t>
             </w:r>
           </w:p>
@@ -34510,7 +34462,7 @@
           <w:szCs w:val="20"/>
         </w:rPr>
         <w:drawing>
-          <wp:inline distT="0" distB="0" distL="0" distR="0" wp14:anchorId="4DB7DB57">
+          <wp:inline distT="0" distB="0" distL="0" distR="0" wp14:anchorId="4DB7DB57" wp14:editId="5A938B5A">
             <wp:extent cx="3554095" cy="752475"/>
             <wp:effectExtent l="0" t="0" r="8255" b="9525"/>
             <wp:docPr id="40" name="Image 40"/>
@@ -34681,7 +34633,6 @@
         <w:rPr>
           <w:u w:val="single"/>
         </w:rPr>
-        <w:lastRenderedPageBreak/>
         <w:t>Prérequis :</w:t>
       </w:r>
     </w:p>
@@ -35712,7 +35663,6 @@
       </w:pPr>
       <w:bookmarkStart w:id="39" w:name="_Toc532901977"/>
       <w:r>
-        <w:lastRenderedPageBreak/>
         <w:t xml:space="preserve">S008 : </w:t>
       </w:r>
       <w:r>
@@ -35835,10 +35785,7 @@
         <w:ind w:left="567"/>
       </w:pPr>
       <w:r>
-        <w:t xml:space="preserve">Le présent service n’expose qu’une seule transaction métier. Cette dernière permet </w:t>
-      </w:r>
-      <w:r>
-        <w:t xml:space="preserve">l’accès à des éléments </w:t>
+        <w:t xml:space="preserve">Le présent service n’expose qu’une seule transaction métier. Cette dernière permet l’accès à des éléments </w:t>
       </w:r>
       <w:proofErr w:type="spellStart"/>
       <w:r>
@@ -35846,10 +35793,7 @@
       </w:r>
       <w:proofErr w:type="spellEnd"/>
       <w:r>
-        <w:t xml:space="preserve"> </w:t>
-      </w:r>
-      <w:r>
-        <w:t>des actualités à partir de paramètres d’entrée.</w:t>
+        <w:t xml:space="preserve"> des actualités à partir de paramètres d’entrée.</w:t>
       </w:r>
     </w:p>
     <w:p>
@@ -36190,10 +36134,7 @@
         </w:rPr>
       </w:pPr>
       <w:r>
-        <w:t xml:space="preserve">Une liste </w:t>
-      </w:r>
-      <w:r>
-        <w:t xml:space="preserve">d’élément </w:t>
+        <w:t xml:space="preserve">Une liste d’élément </w:t>
       </w:r>
       <w:proofErr w:type="spellStart"/>
       <w:r>
@@ -36246,7 +36187,6 @@
         <w:rPr>
           <w:u w:val="single"/>
         </w:rPr>
-        <w:lastRenderedPageBreak/>
         <w:t>Activité</w:t>
       </w:r>
       <w:r>
@@ -36552,7 +36492,6 @@
       </w:pPr>
       <w:bookmarkStart w:id="41" w:name="_Toc532901979"/>
       <w:r>
-        <w:lastRenderedPageBreak/>
         <w:t xml:space="preserve">S009 : </w:t>
       </w:r>
       <w:r>
@@ -36915,8 +36854,6 @@
       <w:r>
         <w:t>caractères encoder en base64 représentant l’image</w:t>
       </w:r>
-      <w:bookmarkStart w:id="43" w:name="_GoBack"/>
-      <w:bookmarkEnd w:id="43"/>
       <w:r>
         <w:t>.</w:t>
       </w:r>
@@ -36941,7 +36878,6 @@
         <w:rPr>
           <w:u w:val="single"/>
         </w:rPr>
-        <w:lastRenderedPageBreak/>
         <w:t>Activité</w:t>
       </w:r>
       <w:r>
@@ -37605,15 +37541,14 @@
       <w:pPr>
         <w:pStyle w:val="Titre2"/>
       </w:pPr>
-      <w:bookmarkStart w:id="44" w:name="_Toc532901981"/>
-      <w:r>
-        <w:lastRenderedPageBreak/>
+      <w:bookmarkStart w:id="43" w:name="_Toc532901981"/>
+      <w:r>
         <w:t>Dictionnaire des services</w:t>
       </w:r>
       <w:r>
         <w:t xml:space="preserve"> métiers</w:t>
       </w:r>
-      <w:bookmarkEnd w:id="44"/>
+      <w:bookmarkEnd w:id="43"/>
     </w:p>
     <w:p>
       <w:pPr>
@@ -37756,7 +37691,7 @@
                 <w:sz w:val="20"/>
               </w:rPr>
             </w:pPr>
-            <w:bookmarkStart w:id="45" w:name="_Hlk531007517"/>
+            <w:bookmarkStart w:id="44" w:name="_Hlk531007517"/>
             <w:r>
               <w:rPr>
                 <w:rFonts w:cs="MS Shell Dlg 2"/>
@@ -37778,7 +37713,7 @@
               </w:rPr>
               <w:t>.</w:t>
             </w:r>
-            <w:bookmarkEnd w:id="45"/>
+            <w:bookmarkEnd w:id="44"/>
           </w:p>
         </w:tc>
       </w:tr>
@@ -38351,32 +38286,31 @@
       <w:pPr>
         <w:pStyle w:val="Titre1"/>
       </w:pPr>
-      <w:bookmarkStart w:id="46" w:name="_Toc532901982"/>
-      <w:r>
-        <w:lastRenderedPageBreak/>
+      <w:bookmarkStart w:id="45" w:name="_Toc532901982"/>
+      <w:r>
         <w:t>Services REST</w:t>
       </w:r>
+      <w:bookmarkEnd w:id="45"/>
+    </w:p>
+    <w:p>
+      <w:pPr>
+        <w:pStyle w:val="Titre2"/>
+      </w:pPr>
+      <w:bookmarkStart w:id="46" w:name="_Toc532901983"/>
+      <w:r>
+        <w:t>Glossaire et précision</w:t>
+      </w:r>
       <w:bookmarkEnd w:id="46"/>
     </w:p>
     <w:p>
       <w:pPr>
-        <w:pStyle w:val="Titre2"/>
-      </w:pPr>
-      <w:bookmarkStart w:id="47" w:name="_Toc532901983"/>
-      <w:r>
-        <w:t>Glossaire et précision</w:t>
+        <w:pStyle w:val="Titre3"/>
+      </w:pPr>
+      <w:bookmarkStart w:id="47" w:name="_Toc532901984"/>
+      <w:r>
+        <w:t>Mode de transmission</w:t>
       </w:r>
       <w:bookmarkEnd w:id="47"/>
-    </w:p>
-    <w:p>
-      <w:pPr>
-        <w:pStyle w:val="Titre3"/>
-      </w:pPr>
-      <w:bookmarkStart w:id="48" w:name="_Toc532901984"/>
-      <w:r>
-        <w:t>Mode de transmission</w:t>
-      </w:r>
-      <w:bookmarkEnd w:id="48"/>
     </w:p>
     <w:p>
       <w:pPr>
@@ -38602,11 +38536,11 @@
       <w:pPr>
         <w:pStyle w:val="Titre3"/>
       </w:pPr>
-      <w:bookmarkStart w:id="49" w:name="_Toc532901985"/>
+      <w:bookmarkStart w:id="48" w:name="_Toc532901985"/>
       <w:r>
         <w:t>Code erreur</w:t>
       </w:r>
-      <w:bookmarkEnd w:id="49"/>
+      <w:bookmarkEnd w:id="48"/>
     </w:p>
     <w:p>
       <w:pPr>
@@ -39059,51 +38993,50 @@
       <w:pPr>
         <w:pStyle w:val="Titre2"/>
       </w:pPr>
-      <w:bookmarkStart w:id="50" w:name="_Toc532901986"/>
-      <w:r>
-        <w:lastRenderedPageBreak/>
+      <w:bookmarkStart w:id="49" w:name="_Toc532901986"/>
+      <w:r>
         <w:t xml:space="preserve">SR001 : Créer une </w:t>
       </w:r>
       <w:r>
         <w:t>actualité</w:t>
       </w:r>
+      <w:bookmarkEnd w:id="49"/>
+    </w:p>
+    <w:p>
+      <w:pPr>
+        <w:pStyle w:val="T2"/>
+      </w:pPr>
+      <w:r>
+        <w:t>Ce service REST permet à un client de créer un</w:t>
+      </w:r>
+      <w:r>
+        <w:t xml:space="preserve">e nouvelle actualité </w:t>
+      </w:r>
+      <w:r>
+        <w:t xml:space="preserve">en lui fournissant </w:t>
+      </w:r>
+      <w:r>
+        <w:t>les informations nécessaires</w:t>
+      </w:r>
+      <w:r>
+        <w:t xml:space="preserve">. En retour, le servie renvoi l’identifiant technique </w:t>
+      </w:r>
+      <w:r>
+        <w:t>de l’actualité</w:t>
+      </w:r>
+      <w:r>
+        <w:t xml:space="preserve"> nouvellement créée.</w:t>
+      </w:r>
+    </w:p>
+    <w:p>
+      <w:pPr>
+        <w:pStyle w:val="Titre3"/>
+      </w:pPr>
+      <w:bookmarkStart w:id="50" w:name="_Toc532901987"/>
+      <w:r>
+        <w:t>Adressage du service</w:t>
+      </w:r>
       <w:bookmarkEnd w:id="50"/>
-    </w:p>
-    <w:p>
-      <w:pPr>
-        <w:pStyle w:val="T2"/>
-      </w:pPr>
-      <w:r>
-        <w:t>Ce service REST permet à un client de créer un</w:t>
-      </w:r>
-      <w:r>
-        <w:t xml:space="preserve">e nouvelle actualité </w:t>
-      </w:r>
-      <w:r>
-        <w:t xml:space="preserve">en lui fournissant </w:t>
-      </w:r>
-      <w:r>
-        <w:t>les informations nécessaires</w:t>
-      </w:r>
-      <w:r>
-        <w:t xml:space="preserve">. En retour, le servie renvoi l’identifiant technique </w:t>
-      </w:r>
-      <w:r>
-        <w:t>de l’actualité</w:t>
-      </w:r>
-      <w:r>
-        <w:t xml:space="preserve"> nouvellement créée.</w:t>
-      </w:r>
-    </w:p>
-    <w:p>
-      <w:pPr>
-        <w:pStyle w:val="Titre3"/>
-      </w:pPr>
-      <w:bookmarkStart w:id="51" w:name="_Toc532901987"/>
-      <w:r>
-        <w:t>Adressage du service</w:t>
-      </w:r>
-      <w:bookmarkEnd w:id="51"/>
     </w:p>
     <w:p>
       <w:pPr>
@@ -39209,11 +39142,11 @@
       <w:pPr>
         <w:pStyle w:val="Titre3"/>
       </w:pPr>
-      <w:bookmarkStart w:id="52" w:name="_Toc532901988"/>
+      <w:bookmarkStart w:id="51" w:name="_Toc532901988"/>
       <w:r>
         <w:t>Paramètre(s) d’entrée</w:t>
       </w:r>
-      <w:bookmarkEnd w:id="52"/>
+      <w:bookmarkEnd w:id="51"/>
     </w:p>
     <w:p>
       <w:pPr>
@@ -39302,7 +39235,7 @@
           <w:noProof/>
         </w:rPr>
         <w:drawing>
-          <wp:anchor distT="0" distB="0" distL="114300" distR="114300" simplePos="0" relativeHeight="251673600" behindDoc="0" locked="0" layoutInCell="1" allowOverlap="1" wp14:anchorId="43BA63BD">
+          <wp:anchor distT="0" distB="0" distL="114300" distR="114300" simplePos="0" relativeHeight="251673600" behindDoc="0" locked="0" layoutInCell="1" allowOverlap="1" wp14:anchorId="43BA63BD" wp14:editId="6955DF33">
             <wp:simplePos x="0" y="0"/>
             <wp:positionH relativeFrom="column">
               <wp:posOffset>791210</wp:posOffset>
@@ -39367,7 +39300,6 @@
         <w:rPr>
           <w:u w:val="single"/>
         </w:rPr>
-        <w:lastRenderedPageBreak/>
         <w:t>Contraintes :</w:t>
       </w:r>
     </w:p>
@@ -41472,11 +41404,11 @@
       <w:pPr>
         <w:pStyle w:val="Titre3"/>
       </w:pPr>
-      <w:bookmarkStart w:id="53" w:name="_Toc532901989"/>
+      <w:bookmarkStart w:id="52" w:name="_Toc532901989"/>
       <w:r>
         <w:t>Valeur de retour</w:t>
       </w:r>
-      <w:bookmarkEnd w:id="53"/>
+      <w:bookmarkEnd w:id="52"/>
     </w:p>
     <w:p>
       <w:pPr>
@@ -41519,12 +41451,11 @@
       <w:pPr>
         <w:pStyle w:val="Titre3"/>
       </w:pPr>
-      <w:bookmarkStart w:id="54" w:name="_Toc532901990"/>
-      <w:r>
-        <w:lastRenderedPageBreak/>
+      <w:bookmarkStart w:id="53" w:name="_Toc532901990"/>
+      <w:r>
         <w:t>Implémentation</w:t>
       </w:r>
-      <w:bookmarkEnd w:id="54"/>
+      <w:bookmarkEnd w:id="53"/>
     </w:p>
     <w:p>
       <w:pPr>
@@ -41591,7 +41522,7 @@
           <w:noProof/>
         </w:rPr>
         <w:drawing>
-          <wp:inline distT="0" distB="0" distL="0" distR="0" wp14:anchorId="74006A8F">
+          <wp:inline distT="0" distB="0" distL="0" distR="0" wp14:anchorId="74006A8F" wp14:editId="1E6089C3">
             <wp:extent cx="3401695" cy="2229485"/>
             <wp:effectExtent l="0" t="0" r="8255" b="0"/>
             <wp:docPr id="5" name="Image 5"/>
@@ -42588,7 +42519,7 @@
       <w:pPr>
         <w:pStyle w:val="Titre2"/>
       </w:pPr>
-      <w:bookmarkStart w:id="55" w:name="_Toc532901991"/>
+      <w:bookmarkStart w:id="54" w:name="_Toc532901991"/>
       <w:r>
         <w:t>SR00</w:t>
       </w:r>
@@ -42607,63 +42538,63 @@
       <w:r>
         <w:t>actualité</w:t>
       </w:r>
+      <w:bookmarkEnd w:id="54"/>
+    </w:p>
+    <w:p>
+      <w:pPr>
+        <w:pStyle w:val="T2"/>
+      </w:pPr>
+      <w:r>
+        <w:t xml:space="preserve">Ce service REST permet à un client de </w:t>
+      </w:r>
+      <w:r>
+        <w:t>consulter la totalité d’un</w:t>
+      </w:r>
+      <w:r>
+        <w:t xml:space="preserve">e actualité </w:t>
+      </w:r>
+      <w:r>
+        <w:t xml:space="preserve">à partir de son identifiant </w:t>
+      </w:r>
+      <w:r>
+        <w:t>technique</w:t>
+      </w:r>
+      <w:r>
+        <w:t>.</w:t>
+      </w:r>
+      <w:r>
+        <w:t xml:space="preserve"> ATTENTION : le contenu binaire </w:t>
+      </w:r>
+      <w:r>
+        <w:t xml:space="preserve">des </w:t>
+      </w:r>
+      <w:r>
+        <w:t xml:space="preserve">images </w:t>
+      </w:r>
+      <w:r>
+        <w:t xml:space="preserve">n’est pas inclus dans </w:t>
+      </w:r>
+      <w:r>
+        <w:t>cette</w:t>
+      </w:r>
+      <w:r>
+        <w:t xml:space="preserve"> totalité.</w:t>
+      </w:r>
+    </w:p>
+    <w:p>
+      <w:pPr>
+        <w:pStyle w:val="T2"/>
+      </w:pPr>
+    </w:p>
+    <w:p>
+      <w:pPr>
+        <w:pStyle w:val="Titre3"/>
+      </w:pPr>
+      <w:bookmarkStart w:id="55" w:name="_Toc532901992"/>
+      <w:r>
+        <w:t>Adressage du service</w:t>
+      </w:r>
       <w:bookmarkEnd w:id="55"/>
-    </w:p>
-    <w:p>
-      <w:pPr>
-        <w:pStyle w:val="T2"/>
-      </w:pPr>
-      <w:r>
-        <w:t xml:space="preserve">Ce service REST permet à un client de </w:t>
-      </w:r>
-      <w:r>
-        <w:t>consulter la totalité d’un</w:t>
-      </w:r>
-      <w:r>
-        <w:t xml:space="preserve">e actualité </w:t>
-      </w:r>
-      <w:r>
-        <w:t xml:space="preserve">à partir de son identifiant </w:t>
-      </w:r>
-      <w:r>
-        <w:t>technique</w:t>
-      </w:r>
-      <w:r>
-        <w:t>.</w:t>
-      </w:r>
-      <w:r>
-        <w:t xml:space="preserve"> ATTENTION : le contenu binaire </w:t>
-      </w:r>
-      <w:r>
-        <w:t xml:space="preserve">des </w:t>
-      </w:r>
-      <w:r>
-        <w:t xml:space="preserve">images </w:t>
-      </w:r>
-      <w:r>
-        <w:t xml:space="preserve">n’est pas inclus dans </w:t>
-      </w:r>
-      <w:r>
-        <w:t>cette</w:t>
-      </w:r>
-      <w:r>
-        <w:t xml:space="preserve"> totalité.</w:t>
-      </w:r>
-    </w:p>
-    <w:p>
-      <w:pPr>
-        <w:pStyle w:val="T2"/>
-      </w:pPr>
-    </w:p>
-    <w:p>
-      <w:pPr>
-        <w:pStyle w:val="Titre3"/>
-      </w:pPr>
-      <w:bookmarkStart w:id="56" w:name="_Toc532901992"/>
-      <w:r>
-        <w:t>Adressage du service</w:t>
-      </w:r>
-      <w:bookmarkEnd w:id="56"/>
     </w:p>
     <w:p>
       <w:pPr>
@@ -42746,266 +42677,266 @@
       <w:pPr>
         <w:pStyle w:val="Titre3"/>
       </w:pPr>
-      <w:bookmarkStart w:id="57" w:name="_Toc532901993"/>
+      <w:bookmarkStart w:id="56" w:name="_Toc532901993"/>
       <w:r>
         <w:t>Paramètre(s) d’entrée</w:t>
       </w:r>
+      <w:bookmarkEnd w:id="56"/>
+    </w:p>
+    <w:p>
+      <w:pPr>
+        <w:pStyle w:val="T3"/>
+      </w:pPr>
+    </w:p>
+    <w:p>
+      <w:pPr>
+        <w:pStyle w:val="Titre4"/>
+      </w:pPr>
+      <w:r>
+        <w:t>Paramètre n°1 : « </w:t>
+      </w:r>
+      <w:r>
+        <w:t>id</w:t>
+      </w:r>
+      <w:r>
+        <w:t> »</w:t>
+      </w:r>
+    </w:p>
+    <w:p>
+      <w:pPr>
+        <w:pStyle w:val="T4"/>
+      </w:pPr>
+    </w:p>
+    <w:p>
+      <w:pPr>
+        <w:pStyle w:val="T4"/>
+      </w:pPr>
+      <w:r>
+        <w:rPr>
+          <w:u w:val="single"/>
+        </w:rPr>
+        <w:t>Mode de transmission :</w:t>
+      </w:r>
+      <w:r>
+        <w:t xml:space="preserve"> </w:t>
+      </w:r>
+      <w:r>
+        <w:rPr>
+          <w:b/>
+        </w:rPr>
+        <w:t>URI</w:t>
+      </w:r>
+    </w:p>
+    <w:p>
+      <w:pPr>
+        <w:pStyle w:val="T4"/>
+      </w:pPr>
+    </w:p>
+    <w:p>
+      <w:pPr>
+        <w:pStyle w:val="T4"/>
+      </w:pPr>
+      <w:r>
+        <w:t>Ce paramètre est un</w:t>
+      </w:r>
+      <w:r>
+        <w:t xml:space="preserve"> entier représentant l’identifiant technique </w:t>
+      </w:r>
+      <w:r>
+        <w:t>de l’actualité</w:t>
+      </w:r>
+      <w:r>
+        <w:t xml:space="preserve"> à </w:t>
+      </w:r>
+      <w:r>
+        <w:t>consulter</w:t>
+      </w:r>
+      <w:r>
+        <w:t>.</w:t>
+      </w:r>
+    </w:p>
+    <w:p>
+      <w:pPr>
+        <w:pStyle w:val="Paragraphedeliste"/>
+      </w:pPr>
+    </w:p>
+    <w:p>
+      <w:pPr>
+        <w:pStyle w:val="T4"/>
+        <w:rPr>
+          <w:u w:val="single"/>
+        </w:rPr>
+      </w:pPr>
+      <w:r>
+        <w:rPr>
+          <w:u w:val="single"/>
+        </w:rPr>
+        <w:t>Contraintes :</w:t>
+      </w:r>
+    </w:p>
+    <w:p>
+      <w:pPr>
+        <w:pStyle w:val="Paragraphedeliste"/>
+      </w:pPr>
+    </w:p>
+    <w:p>
+      <w:pPr>
+        <w:pStyle w:val="T4"/>
+      </w:pPr>
+      <w:r>
+        <w:t>Ce paramètre est obligatoire.</w:t>
+      </w:r>
+    </w:p>
+    <w:p>
+      <w:pPr>
+        <w:pStyle w:val="Paragraphedeliste"/>
+      </w:pPr>
+    </w:p>
+    <w:p>
+      <w:pPr>
+        <w:pStyle w:val="Titre4"/>
+      </w:pPr>
+      <w:r>
+        <w:t>Paramètre n°2 : « </w:t>
+      </w:r>
+      <w:proofErr w:type="spellStart"/>
+      <w:r>
+        <w:t>codeAcces</w:t>
+      </w:r>
+      <w:proofErr w:type="spellEnd"/>
+      <w:r>
+        <w:t> »</w:t>
+      </w:r>
+    </w:p>
+    <w:p>
+      <w:pPr>
+        <w:pStyle w:val="T4"/>
+      </w:pPr>
+    </w:p>
+    <w:p>
+      <w:pPr>
+        <w:pStyle w:val="T4"/>
+      </w:pPr>
+      <w:r>
+        <w:rPr>
+          <w:u w:val="single"/>
+        </w:rPr>
+        <w:t>Mode de transmission :</w:t>
+      </w:r>
+      <w:r>
+        <w:t xml:space="preserve"> </w:t>
+      </w:r>
+      <w:r>
+        <w:rPr>
+          <w:b/>
+        </w:rPr>
+        <w:t>REQUEST</w:t>
+      </w:r>
+    </w:p>
+    <w:p>
+      <w:pPr>
+        <w:pStyle w:val="T4"/>
+      </w:pPr>
+    </w:p>
+    <w:p>
+      <w:pPr>
+        <w:pStyle w:val="T4"/>
+      </w:pPr>
+      <w:r>
+        <w:t>Ce paramètre est un</w:t>
+      </w:r>
+      <w:r>
+        <w:t>e</w:t>
+      </w:r>
+      <w:r>
+        <w:t xml:space="preserve"> </w:t>
+      </w:r>
+      <w:r>
+        <w:t>chaîne de caractères</w:t>
+      </w:r>
+      <w:r>
+        <w:t xml:space="preserve"> représentant </w:t>
+      </w:r>
+      <w:r>
+        <w:t>un code d’habilitation</w:t>
+      </w:r>
+      <w:r>
+        <w:t>.</w:t>
+      </w:r>
+      <w:r>
+        <w:t xml:space="preserve"> Ce paramètre peut être présent plusieurs fois dans la requête. </w:t>
+      </w:r>
+    </w:p>
+    <w:p>
+      <w:pPr>
+        <w:pStyle w:val="Paragraphedeliste"/>
+      </w:pPr>
+    </w:p>
+    <w:p>
+      <w:pPr>
+        <w:pStyle w:val="T4"/>
+      </w:pPr>
+      <w:r>
+        <w:t xml:space="preserve">Un code d’habilitation permet de déterminer si la consultation </w:t>
+      </w:r>
+      <w:r>
+        <w:t>de l’actualité</w:t>
+      </w:r>
+      <w:r>
+        <w:t xml:space="preserve"> est autorisée.</w:t>
+      </w:r>
+    </w:p>
+    <w:p>
+      <w:pPr>
+        <w:pStyle w:val="Paragraphedeliste"/>
+      </w:pPr>
+    </w:p>
+    <w:p>
+      <w:pPr>
+        <w:pStyle w:val="T4"/>
+        <w:rPr>
+          <w:u w:val="single"/>
+        </w:rPr>
+      </w:pPr>
+      <w:r>
+        <w:rPr>
+          <w:u w:val="single"/>
+        </w:rPr>
+        <w:t>Contraintes :</w:t>
+      </w:r>
+    </w:p>
+    <w:p>
+      <w:pPr>
+        <w:pStyle w:val="Paragraphedeliste"/>
+      </w:pPr>
+    </w:p>
+    <w:p>
+      <w:pPr>
+        <w:pStyle w:val="T4"/>
+      </w:pPr>
+      <w:r>
+        <w:t>Ce paramètre est facultatif.</w:t>
+      </w:r>
+    </w:p>
+    <w:p>
+      <w:pPr>
+        <w:pStyle w:val="Paragraphedeliste"/>
+      </w:pPr>
+    </w:p>
+    <w:p>
+      <w:pPr>
+        <w:pStyle w:val="T4"/>
+      </w:pPr>
+    </w:p>
+    <w:p>
+      <w:pPr>
+        <w:pStyle w:val="Titre3"/>
+      </w:pPr>
+      <w:bookmarkStart w:id="57" w:name="_Toc532901994"/>
+      <w:r>
+        <w:t>Valeur de retour</w:t>
+      </w:r>
       <w:bookmarkEnd w:id="57"/>
-    </w:p>
-    <w:p>
-      <w:pPr>
-        <w:pStyle w:val="T3"/>
-      </w:pPr>
-    </w:p>
-    <w:p>
-      <w:pPr>
-        <w:pStyle w:val="Titre4"/>
-      </w:pPr>
-      <w:r>
-        <w:t>Paramètre n°1 : « </w:t>
-      </w:r>
-      <w:r>
-        <w:t>id</w:t>
-      </w:r>
-      <w:r>
-        <w:t> »</w:t>
-      </w:r>
-    </w:p>
-    <w:p>
-      <w:pPr>
-        <w:pStyle w:val="T4"/>
-      </w:pPr>
-    </w:p>
-    <w:p>
-      <w:pPr>
-        <w:pStyle w:val="T4"/>
-      </w:pPr>
-      <w:r>
-        <w:rPr>
-          <w:u w:val="single"/>
-        </w:rPr>
-        <w:t>Mode de transmission :</w:t>
-      </w:r>
-      <w:r>
-        <w:t xml:space="preserve"> </w:t>
-      </w:r>
-      <w:r>
-        <w:rPr>
-          <w:b/>
-        </w:rPr>
-        <w:t>URI</w:t>
-      </w:r>
-    </w:p>
-    <w:p>
-      <w:pPr>
-        <w:pStyle w:val="T4"/>
-      </w:pPr>
-    </w:p>
-    <w:p>
-      <w:pPr>
-        <w:pStyle w:val="T4"/>
-      </w:pPr>
-      <w:r>
-        <w:t>Ce paramètre est un</w:t>
-      </w:r>
-      <w:r>
-        <w:t xml:space="preserve"> entier représentant l’identifiant technique </w:t>
-      </w:r>
-      <w:r>
-        <w:t>de l’actualité</w:t>
-      </w:r>
-      <w:r>
-        <w:t xml:space="preserve"> à </w:t>
-      </w:r>
-      <w:r>
-        <w:t>consulter</w:t>
-      </w:r>
-      <w:r>
-        <w:t>.</w:t>
-      </w:r>
-    </w:p>
-    <w:p>
-      <w:pPr>
-        <w:pStyle w:val="Paragraphedeliste"/>
-      </w:pPr>
-    </w:p>
-    <w:p>
-      <w:pPr>
-        <w:pStyle w:val="T4"/>
-        <w:rPr>
-          <w:u w:val="single"/>
-        </w:rPr>
-      </w:pPr>
-      <w:r>
-        <w:rPr>
-          <w:u w:val="single"/>
-        </w:rPr>
-        <w:t>Contraintes :</w:t>
-      </w:r>
-    </w:p>
-    <w:p>
-      <w:pPr>
-        <w:pStyle w:val="Paragraphedeliste"/>
-      </w:pPr>
-    </w:p>
-    <w:p>
-      <w:pPr>
-        <w:pStyle w:val="T4"/>
-      </w:pPr>
-      <w:r>
-        <w:t>Ce paramètre est obligatoire.</w:t>
-      </w:r>
-    </w:p>
-    <w:p>
-      <w:pPr>
-        <w:pStyle w:val="Paragraphedeliste"/>
-      </w:pPr>
-    </w:p>
-    <w:p>
-      <w:pPr>
-        <w:pStyle w:val="Titre4"/>
-      </w:pPr>
-      <w:r>
-        <w:t>Paramètre n°2 : « </w:t>
-      </w:r>
-      <w:proofErr w:type="spellStart"/>
-      <w:r>
-        <w:t>codeAcces</w:t>
-      </w:r>
-      <w:proofErr w:type="spellEnd"/>
-      <w:r>
-        <w:t> »</w:t>
-      </w:r>
-    </w:p>
-    <w:p>
-      <w:pPr>
-        <w:pStyle w:val="T4"/>
-      </w:pPr>
-    </w:p>
-    <w:p>
-      <w:pPr>
-        <w:pStyle w:val="T4"/>
-      </w:pPr>
-      <w:r>
-        <w:rPr>
-          <w:u w:val="single"/>
-        </w:rPr>
-        <w:t>Mode de transmission :</w:t>
-      </w:r>
-      <w:r>
-        <w:t xml:space="preserve"> </w:t>
-      </w:r>
-      <w:r>
-        <w:rPr>
-          <w:b/>
-        </w:rPr>
-        <w:t>REQUEST</w:t>
-      </w:r>
-    </w:p>
-    <w:p>
-      <w:pPr>
-        <w:pStyle w:val="T4"/>
-      </w:pPr>
-    </w:p>
-    <w:p>
-      <w:pPr>
-        <w:pStyle w:val="T4"/>
-      </w:pPr>
-      <w:r>
-        <w:t>Ce paramètre est un</w:t>
-      </w:r>
-      <w:r>
-        <w:t>e</w:t>
-      </w:r>
-      <w:r>
-        <w:t xml:space="preserve"> </w:t>
-      </w:r>
-      <w:r>
-        <w:t>chaîne de caractères</w:t>
-      </w:r>
-      <w:r>
-        <w:t xml:space="preserve"> représentant </w:t>
-      </w:r>
-      <w:r>
-        <w:t>un code d’habilitation</w:t>
-      </w:r>
-      <w:r>
-        <w:t>.</w:t>
-      </w:r>
-      <w:r>
-        <w:t xml:space="preserve"> Ce paramètre peut être présent plusieurs fois dans la requête. </w:t>
-      </w:r>
-    </w:p>
-    <w:p>
-      <w:pPr>
-        <w:pStyle w:val="Paragraphedeliste"/>
-      </w:pPr>
-    </w:p>
-    <w:p>
-      <w:pPr>
-        <w:pStyle w:val="T4"/>
-      </w:pPr>
-      <w:r>
-        <w:t xml:space="preserve">Un code d’habilitation permet de déterminer si la consultation </w:t>
-      </w:r>
-      <w:r>
-        <w:t>de l’actualité</w:t>
-      </w:r>
-      <w:r>
-        <w:t xml:space="preserve"> est autorisée.</w:t>
-      </w:r>
-    </w:p>
-    <w:p>
-      <w:pPr>
-        <w:pStyle w:val="Paragraphedeliste"/>
-      </w:pPr>
-    </w:p>
-    <w:p>
-      <w:pPr>
-        <w:pStyle w:val="T4"/>
-        <w:rPr>
-          <w:u w:val="single"/>
-        </w:rPr>
-      </w:pPr>
-      <w:r>
-        <w:rPr>
-          <w:u w:val="single"/>
-        </w:rPr>
-        <w:t>Contraintes :</w:t>
-      </w:r>
-    </w:p>
-    <w:p>
-      <w:pPr>
-        <w:pStyle w:val="Paragraphedeliste"/>
-      </w:pPr>
-    </w:p>
-    <w:p>
-      <w:pPr>
-        <w:pStyle w:val="T4"/>
-      </w:pPr>
-      <w:r>
-        <w:t>Ce paramètre est facultatif.</w:t>
-      </w:r>
-    </w:p>
-    <w:p>
-      <w:pPr>
-        <w:pStyle w:val="Paragraphedeliste"/>
-      </w:pPr>
-    </w:p>
-    <w:p>
-      <w:pPr>
-        <w:pStyle w:val="T4"/>
-      </w:pPr>
-    </w:p>
-    <w:p>
-      <w:pPr>
-        <w:pStyle w:val="Titre3"/>
-      </w:pPr>
-      <w:bookmarkStart w:id="58" w:name="_Toc532901994"/>
-      <w:r>
-        <w:t>Valeur de retour</w:t>
-      </w:r>
-      <w:bookmarkEnd w:id="58"/>
     </w:p>
     <w:p>
       <w:pPr>
@@ -43132,12 +43063,11 @@
       <w:pPr>
         <w:pStyle w:val="Titre3"/>
       </w:pPr>
-      <w:bookmarkStart w:id="59" w:name="_Toc532901995"/>
-      <w:r>
-        <w:lastRenderedPageBreak/>
+      <w:bookmarkStart w:id="58" w:name="_Toc532901995"/>
+      <w:r>
         <w:t>Implémentation</w:t>
       </w:r>
-      <w:bookmarkEnd w:id="59"/>
+      <w:bookmarkEnd w:id="58"/>
     </w:p>
     <w:p>
       <w:pPr>
@@ -43198,7 +43128,7 @@
           <w:noProof/>
         </w:rPr>
         <w:drawing>
-          <wp:inline distT="0" distB="0" distL="0" distR="0" wp14:anchorId="7F208F04">
+          <wp:inline distT="0" distB="0" distL="0" distR="0" wp14:anchorId="7F208F04" wp14:editId="7891B655">
             <wp:extent cx="5440680" cy="2839720"/>
             <wp:effectExtent l="0" t="0" r="7620" b="0"/>
             <wp:docPr id="53" name="Image 53"/>
@@ -43772,7 +43702,6 @@
                 <w:sz w:val="20"/>
                 <w:szCs w:val="20"/>
               </w:rPr>
-              <w:lastRenderedPageBreak/>
               <w:t>SR00</w:t>
             </w:r>
             <w:r>
@@ -44695,59 +44624,58 @@
       <w:pPr>
         <w:pStyle w:val="Titre2"/>
       </w:pPr>
-      <w:bookmarkStart w:id="60" w:name="_Toc532901996"/>
-      <w:r>
-        <w:lastRenderedPageBreak/>
+      <w:bookmarkStart w:id="59" w:name="_Toc532901996"/>
+      <w:r>
         <w:t xml:space="preserve">SR003 : Supprimer une </w:t>
       </w:r>
       <w:r>
         <w:t>actualité</w:t>
       </w:r>
+      <w:bookmarkEnd w:id="59"/>
+    </w:p>
+    <w:p>
+      <w:pPr>
+        <w:pStyle w:val="T2"/>
+      </w:pPr>
+      <w:r>
+        <w:t>Ce service REST permet à un client de supprimer la totalité d’un</w:t>
+      </w:r>
+      <w:r>
+        <w:t>e</w:t>
+      </w:r>
+      <w:r>
+        <w:t xml:space="preserve"> </w:t>
+      </w:r>
+      <w:r>
+        <w:t>actualité</w:t>
+      </w:r>
+      <w:r>
+        <w:t xml:space="preserve"> </w:t>
+      </w:r>
+      <w:r>
+        <w:t xml:space="preserve">à partir de son identifiant </w:t>
+      </w:r>
+      <w:r>
+        <w:t>technique</w:t>
+      </w:r>
+      <w:r>
+        <w:t>.</w:t>
+      </w:r>
+    </w:p>
+    <w:p>
+      <w:pPr>
+        <w:pStyle w:val="T2"/>
+      </w:pPr>
+    </w:p>
+    <w:p>
+      <w:pPr>
+        <w:pStyle w:val="Titre3"/>
+      </w:pPr>
+      <w:bookmarkStart w:id="60" w:name="_Toc532901997"/>
+      <w:r>
+        <w:t>Adressage du service</w:t>
+      </w:r>
       <w:bookmarkEnd w:id="60"/>
-    </w:p>
-    <w:p>
-      <w:pPr>
-        <w:pStyle w:val="T2"/>
-      </w:pPr>
-      <w:r>
-        <w:t>Ce service REST permet à un client de supprimer la totalité d’un</w:t>
-      </w:r>
-      <w:r>
-        <w:t>e</w:t>
-      </w:r>
-      <w:r>
-        <w:t xml:space="preserve"> </w:t>
-      </w:r>
-      <w:r>
-        <w:t>actualité</w:t>
-      </w:r>
-      <w:r>
-        <w:t xml:space="preserve"> </w:t>
-      </w:r>
-      <w:r>
-        <w:t xml:space="preserve">à partir de son identifiant </w:t>
-      </w:r>
-      <w:r>
-        <w:t>technique</w:t>
-      </w:r>
-      <w:r>
-        <w:t>.</w:t>
-      </w:r>
-    </w:p>
-    <w:p>
-      <w:pPr>
-        <w:pStyle w:val="T2"/>
-      </w:pPr>
-    </w:p>
-    <w:p>
-      <w:pPr>
-        <w:pStyle w:val="Titre3"/>
-      </w:pPr>
-      <w:bookmarkStart w:id="61" w:name="_Toc532901997"/>
-      <w:r>
-        <w:t>Adressage du service</w:t>
-      </w:r>
-      <w:bookmarkEnd w:id="61"/>
     </w:p>
     <w:p>
       <w:pPr>
@@ -44830,10 +44758,225 @@
       <w:pPr>
         <w:pStyle w:val="Titre3"/>
       </w:pPr>
-      <w:bookmarkStart w:id="62" w:name="_Toc532901998"/>
+      <w:bookmarkStart w:id="61" w:name="_Toc532901998"/>
       <w:r>
         <w:t>Paramètre(s) d’entrée</w:t>
       </w:r>
+      <w:bookmarkEnd w:id="61"/>
+    </w:p>
+    <w:p>
+      <w:pPr>
+        <w:pStyle w:val="T3"/>
+      </w:pPr>
+    </w:p>
+    <w:p>
+      <w:pPr>
+        <w:pStyle w:val="Titre4"/>
+      </w:pPr>
+      <w:r>
+        <w:t>Paramètre n°1 : « id »</w:t>
+      </w:r>
+    </w:p>
+    <w:p>
+      <w:pPr>
+        <w:pStyle w:val="T4"/>
+      </w:pPr>
+    </w:p>
+    <w:p>
+      <w:pPr>
+        <w:pStyle w:val="T4"/>
+      </w:pPr>
+      <w:r>
+        <w:rPr>
+          <w:u w:val="single"/>
+        </w:rPr>
+        <w:t>Mode de transmission :</w:t>
+      </w:r>
+      <w:r>
+        <w:t xml:space="preserve"> </w:t>
+      </w:r>
+      <w:r>
+        <w:rPr>
+          <w:b/>
+        </w:rPr>
+        <w:t>URI</w:t>
+      </w:r>
+    </w:p>
+    <w:p>
+      <w:pPr>
+        <w:pStyle w:val="T4"/>
+      </w:pPr>
+    </w:p>
+    <w:p>
+      <w:pPr>
+        <w:pStyle w:val="T4"/>
+      </w:pPr>
+      <w:r>
+        <w:t xml:space="preserve">Ce paramètre est un entier représentant l’identifiant technique </w:t>
+      </w:r>
+      <w:r>
+        <w:t>de l’actualité</w:t>
+      </w:r>
+      <w:r>
+        <w:t xml:space="preserve"> à </w:t>
+      </w:r>
+      <w:r>
+        <w:t>supprimer</w:t>
+      </w:r>
+      <w:r>
+        <w:t>.</w:t>
+      </w:r>
+    </w:p>
+    <w:p>
+      <w:pPr>
+        <w:pStyle w:val="Paragraphedeliste"/>
+      </w:pPr>
+    </w:p>
+    <w:p>
+      <w:pPr>
+        <w:pStyle w:val="T4"/>
+        <w:rPr>
+          <w:u w:val="single"/>
+        </w:rPr>
+      </w:pPr>
+      <w:r>
+        <w:rPr>
+          <w:u w:val="single"/>
+        </w:rPr>
+        <w:t>Contraintes :</w:t>
+      </w:r>
+    </w:p>
+    <w:p>
+      <w:pPr>
+        <w:pStyle w:val="Paragraphedeliste"/>
+      </w:pPr>
+    </w:p>
+    <w:p>
+      <w:pPr>
+        <w:pStyle w:val="T4"/>
+      </w:pPr>
+      <w:r>
+        <w:t>Ce paramètre est obligatoire.</w:t>
+      </w:r>
+    </w:p>
+    <w:p>
+      <w:pPr>
+        <w:pStyle w:val="Paragraphedeliste"/>
+      </w:pPr>
+    </w:p>
+    <w:p>
+      <w:pPr>
+        <w:pStyle w:val="Titre4"/>
+      </w:pPr>
+      <w:r>
+        <w:t>Paramètre n°2 : « </w:t>
+      </w:r>
+      <w:proofErr w:type="spellStart"/>
+      <w:r>
+        <w:t>codeAcces</w:t>
+      </w:r>
+      <w:proofErr w:type="spellEnd"/>
+      <w:r>
+        <w:t> »</w:t>
+      </w:r>
+    </w:p>
+    <w:p>
+      <w:pPr>
+        <w:pStyle w:val="T4"/>
+      </w:pPr>
+    </w:p>
+    <w:p>
+      <w:pPr>
+        <w:pStyle w:val="T4"/>
+      </w:pPr>
+      <w:r>
+        <w:rPr>
+          <w:u w:val="single"/>
+        </w:rPr>
+        <w:t>Mode de transmission :</w:t>
+      </w:r>
+      <w:r>
+        <w:t xml:space="preserve"> </w:t>
+      </w:r>
+      <w:r>
+        <w:rPr>
+          <w:b/>
+        </w:rPr>
+        <w:t>REQUEST</w:t>
+      </w:r>
+    </w:p>
+    <w:p>
+      <w:pPr>
+        <w:pStyle w:val="T4"/>
+      </w:pPr>
+    </w:p>
+    <w:p>
+      <w:pPr>
+        <w:pStyle w:val="T4"/>
+      </w:pPr>
+      <w:r>
+        <w:t xml:space="preserve">Ce paramètre est une chaîne de caractères représentant un code d’habilitation. Ce paramètre peut être présent plusieurs fois dans la requête. </w:t>
+      </w:r>
+    </w:p>
+    <w:p>
+      <w:pPr>
+        <w:pStyle w:val="Paragraphedeliste"/>
+      </w:pPr>
+    </w:p>
+    <w:p>
+      <w:pPr>
+        <w:pStyle w:val="T4"/>
+      </w:pPr>
+      <w:r>
+        <w:t xml:space="preserve">Un code d’habilitation permet de déterminer si la suppression </w:t>
+      </w:r>
+      <w:r>
+        <w:t>de l’actualité</w:t>
+      </w:r>
+      <w:r>
+        <w:t xml:space="preserve"> est autorisée.</w:t>
+      </w:r>
+    </w:p>
+    <w:p>
+      <w:pPr>
+        <w:pStyle w:val="Paragraphedeliste"/>
+      </w:pPr>
+    </w:p>
+    <w:p>
+      <w:pPr>
+        <w:pStyle w:val="T4"/>
+        <w:rPr>
+          <w:u w:val="single"/>
+        </w:rPr>
+      </w:pPr>
+      <w:r>
+        <w:rPr>
+          <w:u w:val="single"/>
+        </w:rPr>
+        <w:t>Contraintes :</w:t>
+      </w:r>
+    </w:p>
+    <w:p>
+      <w:pPr>
+        <w:pStyle w:val="Paragraphedeliste"/>
+      </w:pPr>
+    </w:p>
+    <w:p>
+      <w:pPr>
+        <w:pStyle w:val="T4"/>
+      </w:pPr>
+      <w:r>
+        <w:t>Ce paramètre est facultatif.</w:t>
+      </w:r>
+    </w:p>
+    <w:p>
+      <w:pPr>
+        <w:pStyle w:val="Titre3"/>
+      </w:pPr>
+      <w:bookmarkStart w:id="62" w:name="_Toc532901999"/>
+      <w:r>
+        <w:t>Valeur de retour</w:t>
+      </w:r>
       <w:bookmarkEnd w:id="62"/>
     </w:p>
     <w:p>
@@ -44843,237 +44986,21 @@
     </w:p>
     <w:p>
       <w:pPr>
-        <w:pStyle w:val="Titre4"/>
-      </w:pPr>
-      <w:r>
-        <w:t>Paramètre n°1 : « id »</w:t>
-      </w:r>
-    </w:p>
-    <w:p>
-      <w:pPr>
-        <w:pStyle w:val="T4"/>
-      </w:pPr>
-    </w:p>
-    <w:p>
-      <w:pPr>
-        <w:pStyle w:val="T4"/>
-      </w:pPr>
-      <w:r>
-        <w:rPr>
-          <w:u w:val="single"/>
-        </w:rPr>
-        <w:t>Mode de transmission :</w:t>
-      </w:r>
-      <w:r>
-        <w:t xml:space="preserve"> </w:t>
-      </w:r>
-      <w:r>
-        <w:rPr>
-          <w:b/>
-        </w:rPr>
-        <w:t>URI</w:t>
-      </w:r>
-    </w:p>
-    <w:p>
-      <w:pPr>
-        <w:pStyle w:val="T4"/>
-      </w:pPr>
-    </w:p>
-    <w:p>
-      <w:pPr>
-        <w:pStyle w:val="T4"/>
-      </w:pPr>
-      <w:r>
-        <w:t xml:space="preserve">Ce paramètre est un entier représentant l’identifiant technique </w:t>
-      </w:r>
-      <w:r>
-        <w:t>de l’actualité</w:t>
-      </w:r>
-      <w:r>
-        <w:t xml:space="preserve"> à </w:t>
-      </w:r>
-      <w:r>
-        <w:t>supprimer</w:t>
-      </w:r>
-      <w:r>
-        <w:t>.</w:t>
-      </w:r>
-    </w:p>
-    <w:p>
-      <w:pPr>
-        <w:pStyle w:val="Paragraphedeliste"/>
-      </w:pPr>
-    </w:p>
-    <w:p>
-      <w:pPr>
-        <w:pStyle w:val="T4"/>
-        <w:rPr>
-          <w:u w:val="single"/>
-        </w:rPr>
-      </w:pPr>
-      <w:r>
-        <w:rPr>
-          <w:u w:val="single"/>
-        </w:rPr>
-        <w:t>Contraintes :</w:t>
-      </w:r>
-    </w:p>
-    <w:p>
-      <w:pPr>
-        <w:pStyle w:val="Paragraphedeliste"/>
-      </w:pPr>
-    </w:p>
-    <w:p>
-      <w:pPr>
-        <w:pStyle w:val="T4"/>
-      </w:pPr>
-      <w:r>
-        <w:t>Ce paramètre est obligatoire.</w:t>
-      </w:r>
-    </w:p>
-    <w:p>
-      <w:pPr>
-        <w:pStyle w:val="Paragraphedeliste"/>
-      </w:pPr>
-    </w:p>
-    <w:p>
-      <w:pPr>
-        <w:pStyle w:val="Titre4"/>
-      </w:pPr>
-      <w:r>
-        <w:t>Paramètre n°2 : « </w:t>
-      </w:r>
-      <w:proofErr w:type="spellStart"/>
-      <w:r>
-        <w:t>codeAcces</w:t>
-      </w:r>
-      <w:proofErr w:type="spellEnd"/>
-      <w:r>
-        <w:t> »</w:t>
-      </w:r>
-    </w:p>
-    <w:p>
-      <w:pPr>
-        <w:pStyle w:val="T4"/>
-      </w:pPr>
-    </w:p>
-    <w:p>
-      <w:pPr>
-        <w:pStyle w:val="T4"/>
-      </w:pPr>
-      <w:r>
-        <w:rPr>
-          <w:u w:val="single"/>
-        </w:rPr>
-        <w:t>Mode de transmission :</w:t>
-      </w:r>
-      <w:r>
-        <w:t xml:space="preserve"> </w:t>
-      </w:r>
-      <w:r>
-        <w:rPr>
-          <w:b/>
-        </w:rPr>
-        <w:t>REQUEST</w:t>
-      </w:r>
-    </w:p>
-    <w:p>
-      <w:pPr>
-        <w:pStyle w:val="T4"/>
-      </w:pPr>
-    </w:p>
-    <w:p>
-      <w:pPr>
-        <w:pStyle w:val="T4"/>
-      </w:pPr>
-      <w:r>
-        <w:t xml:space="preserve">Ce paramètre est une chaîne de caractères représentant un code d’habilitation. Ce paramètre peut être présent plusieurs fois dans la requête. </w:t>
-      </w:r>
-    </w:p>
-    <w:p>
-      <w:pPr>
-        <w:pStyle w:val="Paragraphedeliste"/>
-      </w:pPr>
-    </w:p>
-    <w:p>
-      <w:pPr>
-        <w:pStyle w:val="T4"/>
-      </w:pPr>
-      <w:r>
-        <w:t xml:space="preserve">Un code d’habilitation permet de déterminer si la suppression </w:t>
-      </w:r>
-      <w:r>
-        <w:t>de l’actualité</w:t>
-      </w:r>
-      <w:r>
-        <w:t xml:space="preserve"> est autorisée.</w:t>
-      </w:r>
-    </w:p>
-    <w:p>
-      <w:pPr>
-        <w:pStyle w:val="Paragraphedeliste"/>
-      </w:pPr>
-    </w:p>
-    <w:p>
-      <w:pPr>
-        <w:pStyle w:val="T4"/>
-        <w:rPr>
-          <w:u w:val="single"/>
-        </w:rPr>
-      </w:pPr>
-      <w:r>
-        <w:rPr>
-          <w:u w:val="single"/>
-        </w:rPr>
-        <w:t>Contraintes :</w:t>
-      </w:r>
-    </w:p>
-    <w:p>
-      <w:pPr>
-        <w:pStyle w:val="Paragraphedeliste"/>
-      </w:pPr>
-    </w:p>
-    <w:p>
-      <w:pPr>
-        <w:pStyle w:val="T4"/>
-      </w:pPr>
-      <w:r>
-        <w:t>Ce paramètre est facultatif.</w:t>
+        <w:pStyle w:val="T3"/>
+      </w:pPr>
+      <w:r>
+        <w:t>Aucune</w:t>
       </w:r>
     </w:p>
     <w:p>
       <w:pPr>
         <w:pStyle w:val="Titre3"/>
       </w:pPr>
-      <w:bookmarkStart w:id="63" w:name="_Toc532901999"/>
-      <w:r>
-        <w:t>Valeur de retour</w:t>
+      <w:bookmarkStart w:id="63" w:name="_Toc532902000"/>
+      <w:r>
+        <w:t>Implémentation</w:t>
       </w:r>
       <w:bookmarkEnd w:id="63"/>
-    </w:p>
-    <w:p>
-      <w:pPr>
-        <w:pStyle w:val="T3"/>
-      </w:pPr>
-    </w:p>
-    <w:p>
-      <w:pPr>
-        <w:pStyle w:val="T3"/>
-      </w:pPr>
-      <w:r>
-        <w:t>Aucune</w:t>
-      </w:r>
-    </w:p>
-    <w:p>
-      <w:pPr>
-        <w:pStyle w:val="Titre3"/>
-      </w:pPr>
-      <w:bookmarkStart w:id="64" w:name="_Toc532902000"/>
-      <w:r>
-        <w:lastRenderedPageBreak/>
-        <w:t>Implémentation</w:t>
-      </w:r>
-      <w:bookmarkEnd w:id="64"/>
     </w:p>
     <w:p>
       <w:pPr>
@@ -45131,7 +45058,7 @@
           <w:noProof/>
         </w:rPr>
         <w:drawing>
-          <wp:inline distT="0" distB="0" distL="0" distR="0" wp14:anchorId="40BA11C0">
+          <wp:inline distT="0" distB="0" distL="0" distR="0" wp14:anchorId="40BA11C0" wp14:editId="090CD970">
             <wp:extent cx="4829175" cy="3246680"/>
             <wp:effectExtent l="0" t="0" r="0" b="0"/>
             <wp:docPr id="52" name="Image 52"/>
@@ -45639,7 +45566,6 @@
                 <w:b/>
                 <w:sz w:val="20"/>
               </w:rPr>
-              <w:lastRenderedPageBreak/>
               <w:t>Code</w:t>
             </w:r>
           </w:p>
@@ -46792,9 +46718,8 @@
       <w:pPr>
         <w:pStyle w:val="Titre2"/>
       </w:pPr>
-      <w:bookmarkStart w:id="65" w:name="_Toc532902001"/>
-      <w:r>
-        <w:lastRenderedPageBreak/>
+      <w:bookmarkStart w:id="64" w:name="_Toc532902001"/>
+      <w:r>
         <w:t>SR00</w:t>
       </w:r>
       <w:r>
@@ -46812,42 +46737,42 @@
       <w:r>
         <w:t>actualité</w:t>
       </w:r>
+      <w:bookmarkEnd w:id="64"/>
+    </w:p>
+    <w:p>
+      <w:pPr>
+        <w:pStyle w:val="T2"/>
+      </w:pPr>
+      <w:r>
+        <w:t xml:space="preserve">Ce service REST permet à un client de </w:t>
+      </w:r>
+      <w:r>
+        <w:t>modifier</w:t>
+      </w:r>
+      <w:r>
+        <w:t xml:space="preserve"> la totalité d’une </w:t>
+      </w:r>
+      <w:r>
+        <w:t>actualité</w:t>
+      </w:r>
+      <w:r>
+        <w:t>. L’ensemble du contenu de l’actualité identifiée est remplacé par les données entrantes.</w:t>
+      </w:r>
+    </w:p>
+    <w:p>
+      <w:pPr>
+        <w:pStyle w:val="T2"/>
+      </w:pPr>
+    </w:p>
+    <w:p>
+      <w:pPr>
+        <w:pStyle w:val="Titre3"/>
+      </w:pPr>
+      <w:bookmarkStart w:id="65" w:name="_Toc532902002"/>
+      <w:r>
+        <w:t>Adressage du service</w:t>
+      </w:r>
       <w:bookmarkEnd w:id="65"/>
-    </w:p>
-    <w:p>
-      <w:pPr>
-        <w:pStyle w:val="T2"/>
-      </w:pPr>
-      <w:r>
-        <w:t xml:space="preserve">Ce service REST permet à un client de </w:t>
-      </w:r>
-      <w:r>
-        <w:t>modifier</w:t>
-      </w:r>
-      <w:r>
-        <w:t xml:space="preserve"> la totalité d’une </w:t>
-      </w:r>
-      <w:r>
-        <w:t>actualité</w:t>
-      </w:r>
-      <w:r>
-        <w:t>. L’ensemble du contenu de l’actualité identifiée est remplacé par les données entrantes.</w:t>
-      </w:r>
-    </w:p>
-    <w:p>
-      <w:pPr>
-        <w:pStyle w:val="T2"/>
-      </w:pPr>
-    </w:p>
-    <w:p>
-      <w:pPr>
-        <w:pStyle w:val="Titre3"/>
-      </w:pPr>
-      <w:bookmarkStart w:id="66" w:name="_Toc532902002"/>
-      <w:r>
-        <w:t>Adressage du service</w:t>
-      </w:r>
-      <w:bookmarkEnd w:id="66"/>
     </w:p>
     <w:p>
       <w:pPr>
@@ -48581,7 +48506,6 @@
                 <w:b/>
                 <w:sz w:val="20"/>
               </w:rPr>
-              <w:lastRenderedPageBreak/>
               <w:t>Ressource</w:t>
             </w:r>
           </w:p>
@@ -49060,7 +48984,6 @@
         <w:pStyle w:val="Titre4"/>
       </w:pPr>
       <w:r>
-        <w:lastRenderedPageBreak/>
         <w:t>Activité</w:t>
       </w:r>
       <w:r>
@@ -50109,7 +50032,6 @@
                 <w:rFonts w:cs="MS Shell Dlg 2"/>
                 <w:sz w:val="20"/>
               </w:rPr>
-              <w:lastRenderedPageBreak/>
               <w:t>Si l’accès est autorisé, poursuivre l’activité.</w:t>
             </w:r>
           </w:p>
@@ -50440,41 +50362,40 @@
       <w:pPr>
         <w:pStyle w:val="Titre2"/>
       </w:pPr>
-      <w:bookmarkStart w:id="67" w:name="_Toc532902003"/>
-      <w:r>
-        <w:lastRenderedPageBreak/>
+      <w:bookmarkStart w:id="66" w:name="_Toc532902003"/>
+      <w:r>
         <w:t>SR005 : Rechercher des actualités</w:t>
       </w:r>
+      <w:bookmarkEnd w:id="66"/>
+    </w:p>
+    <w:p>
+      <w:pPr>
+        <w:pStyle w:val="T2"/>
+      </w:pPr>
+      <w:r>
+        <w:t xml:space="preserve">Ce service REST permet de sourcer un ensemble d’actualités sur la base de critères de recherche et des habilitations. Le résultat d’une recherche est présenté sous </w:t>
+      </w:r>
+      <w:r>
+        <w:t xml:space="preserve">une </w:t>
+      </w:r>
+      <w:r>
+        <w:t xml:space="preserve">forme paginée. </w:t>
+      </w:r>
+    </w:p>
+    <w:p>
+      <w:pPr>
+        <w:pStyle w:val="T2"/>
+      </w:pPr>
+    </w:p>
+    <w:p>
+      <w:pPr>
+        <w:pStyle w:val="Titre3"/>
+      </w:pPr>
+      <w:bookmarkStart w:id="67" w:name="_Toc532902004"/>
+      <w:r>
+        <w:t>Adressage du service</w:t>
+      </w:r>
       <w:bookmarkEnd w:id="67"/>
-    </w:p>
-    <w:p>
-      <w:pPr>
-        <w:pStyle w:val="T2"/>
-      </w:pPr>
-      <w:r>
-        <w:t xml:space="preserve">Ce service REST permet de sourcer un ensemble d’actualités sur la base de critères de recherche et des habilitations. Le résultat d’une recherche est présenté sous </w:t>
-      </w:r>
-      <w:r>
-        <w:t xml:space="preserve">une </w:t>
-      </w:r>
-      <w:r>
-        <w:t xml:space="preserve">forme paginée. </w:t>
-      </w:r>
-    </w:p>
-    <w:p>
-      <w:pPr>
-        <w:pStyle w:val="T2"/>
-      </w:pPr>
-    </w:p>
-    <w:p>
-      <w:pPr>
-        <w:pStyle w:val="Titre3"/>
-      </w:pPr>
-      <w:bookmarkStart w:id="68" w:name="_Toc532902004"/>
-      <w:r>
-        <w:t>Adressage du service</w:t>
-      </w:r>
-      <w:bookmarkEnd w:id="68"/>
     </w:p>
     <w:p>
       <w:pPr>
@@ -50879,7 +50800,6 @@
         <w:pStyle w:val="Titre4"/>
       </w:pPr>
       <w:r>
-        <w:lastRenderedPageBreak/>
         <w:t>Paramètre n°3 : « titre »</w:t>
       </w:r>
     </w:p>
@@ -51567,18 +51487,10 @@
         <w:t>Ce paramètre</w:t>
       </w:r>
       <w:r>
-        <w:t xml:space="preserve"> permet de faire des recherches sur </w:t>
-      </w:r>
-      <w:proofErr w:type="gramStart"/>
-      <w:r>
-        <w:t xml:space="preserve">les actualités </w:t>
-      </w:r>
-      <w:r>
-        <w:t>prioritaire</w:t>
-      </w:r>
-      <w:proofErr w:type="gramEnd"/>
-      <w:r>
-        <w:t xml:space="preserve"> ou inversement.</w:t>
+        <w:t xml:space="preserve"> permet de faire des recherches sur les actualités </w:t>
+      </w:r>
+      <w:r>
+        <w:t>prioritaire ou inversement.</w:t>
       </w:r>
     </w:p>
     <w:p>
@@ -51824,7 +51736,6 @@
         <w:rPr>
           <w:noProof/>
         </w:rPr>
-        <w:lastRenderedPageBreak/>
         <w:drawing>
           <wp:inline distT="0" distB="0" distL="0" distR="0" wp14:anchorId="2373114C" wp14:editId="106B5C24">
             <wp:extent cx="4297680" cy="3592195"/>
@@ -51946,7 +51857,7 @@
           <w:noProof/>
         </w:rPr>
         <w:drawing>
-          <wp:anchor distT="0" distB="0" distL="114300" distR="114300" simplePos="0" relativeHeight="251676672" behindDoc="0" locked="0" layoutInCell="1" allowOverlap="1" wp14:anchorId="58AC3BAF">
+          <wp:anchor distT="0" distB="0" distL="114300" distR="114300" simplePos="0" relativeHeight="251676672" behindDoc="0" locked="0" layoutInCell="1" allowOverlap="1" wp14:anchorId="58AC3BAF" wp14:editId="4CFE4938">
             <wp:simplePos x="0" y="0"/>
             <wp:positionH relativeFrom="page">
               <wp:align>center</wp:align>
@@ -52015,7 +51926,6 @@
         <w:pStyle w:val="Titre4"/>
       </w:pPr>
       <w:r>
-        <w:lastRenderedPageBreak/>
         <w:t>Activité</w:t>
       </w:r>
       <w:r>
@@ -52919,41 +52829,40 @@
       <w:pPr>
         <w:pStyle w:val="Titre2"/>
       </w:pPr>
-      <w:bookmarkStart w:id="69" w:name="_Toc532902005"/>
-      <w:r>
-        <w:lastRenderedPageBreak/>
+      <w:bookmarkStart w:id="68" w:name="_Toc532902005"/>
+      <w:r>
         <w:t>SR006 : Parcourir la mosaïque</w:t>
       </w:r>
+      <w:bookmarkEnd w:id="68"/>
+    </w:p>
+    <w:p>
+      <w:pPr>
+        <w:pStyle w:val="T2"/>
+      </w:pPr>
+      <w:r>
+        <w:t xml:space="preserve">Ce service REST permet de parcourir la mosaïque présentant les actualités disponibles. En fonction de </w:t>
+      </w:r>
+      <w:r>
+        <w:t>certains</w:t>
+      </w:r>
+      <w:r>
+        <w:t xml:space="preserve"> filtres, la mosaïque peut cibler des catégories d’actualités en particulier. La mosaïque peut être paginée.</w:t>
+      </w:r>
+    </w:p>
+    <w:p>
+      <w:pPr>
+        <w:pStyle w:val="T2"/>
+      </w:pPr>
+    </w:p>
+    <w:p>
+      <w:pPr>
+        <w:pStyle w:val="Titre3"/>
+      </w:pPr>
+      <w:bookmarkStart w:id="69" w:name="_Toc532902006"/>
+      <w:r>
+        <w:t>Adressage du service</w:t>
+      </w:r>
       <w:bookmarkEnd w:id="69"/>
-    </w:p>
-    <w:p>
-      <w:pPr>
-        <w:pStyle w:val="T2"/>
-      </w:pPr>
-      <w:r>
-        <w:t xml:space="preserve">Ce service REST permet de parcourir la mosaïque présentant les actualités disponibles. En fonction de </w:t>
-      </w:r>
-      <w:r>
-        <w:t>certains</w:t>
-      </w:r>
-      <w:r>
-        <w:t xml:space="preserve"> filtres, la mosaïque peut cibler des catégories d’actualités en particulier. La mosaïque peut être paginée.</w:t>
-      </w:r>
-    </w:p>
-    <w:p>
-      <w:pPr>
-        <w:pStyle w:val="T2"/>
-      </w:pPr>
-    </w:p>
-    <w:p>
-      <w:pPr>
-        <w:pStyle w:val="Titre3"/>
-      </w:pPr>
-      <w:bookmarkStart w:id="70" w:name="_Toc532902006"/>
-      <w:r>
-        <w:t>Adressage du service</w:t>
-      </w:r>
-      <w:bookmarkEnd w:id="70"/>
     </w:p>
     <w:p>
       <w:pPr>
@@ -53314,7 +53223,6 @@
         <w:pStyle w:val="Titre3"/>
       </w:pPr>
       <w:r>
-        <w:lastRenderedPageBreak/>
         <w:t>Valeur de retour</w:t>
       </w:r>
     </w:p>
@@ -53360,24 +53268,16 @@
         <w:pStyle w:val="T3"/>
       </w:pPr>
       <w:r>
-        <w:t>Le service REST est implémenté par une classe</w:t>
-      </w:r>
-      <w:proofErr w:type="gramStart"/>
-      <w:r>
-        <w:t xml:space="preserve"> «</w:t>
+        <w:t>Le service REST est implémenté par une classe «</w:t>
       </w:r>
       <w:proofErr w:type="spellStart"/>
       <w:r>
-        <w:t>Afficher</w:t>
-      </w:r>
-      <w:r>
-        <w:t>Actualite</w:t>
+        <w:t>AfficherActualite</w:t>
       </w:r>
       <w:r>
         <w:t>Controller</w:t>
       </w:r>
       <w:proofErr w:type="spellEnd"/>
-      <w:proofErr w:type="gramEnd"/>
       <w:r>
         <w:t> » de type contrôleur. Ci-dessous une représentation de cette classe et de ses dépendances.</w:t>
       </w:r>
@@ -53687,23 +53587,7 @@
                 <w:sz w:val="20"/>
                 <w:szCs w:val="20"/>
               </w:rPr>
-              <w:t>SR00</w:t>
-            </w:r>
-            <w:r>
-              <w:rPr>
-                <w:rFonts w:ascii="Arial" w:hAnsi="Arial" w:cs="MS Shell Dlg 2"/>
-                <w:sz w:val="20"/>
-                <w:szCs w:val="20"/>
-              </w:rPr>
-              <w:t>6</w:t>
-            </w:r>
-            <w:r>
-              <w:rPr>
-                <w:rFonts w:ascii="Arial" w:hAnsi="Arial" w:cs="MS Shell Dlg 2"/>
-                <w:sz w:val="20"/>
-                <w:szCs w:val="20"/>
-              </w:rPr>
-              <w:t>-RG001</w:t>
+              <w:t>SR006-RG001</w:t>
             </w:r>
           </w:p>
         </w:tc>
@@ -53772,23 +53656,7 @@
                 <w:sz w:val="20"/>
                 <w:szCs w:val="20"/>
               </w:rPr>
-              <w:t>SR00</w:t>
-            </w:r>
-            <w:r>
-              <w:rPr>
-                <w:rFonts w:ascii="Arial" w:hAnsi="Arial" w:cs="MS Shell Dlg 2"/>
-                <w:sz w:val="20"/>
-                <w:szCs w:val="20"/>
-              </w:rPr>
-              <w:t>6</w:t>
-            </w:r>
-            <w:r>
-              <w:rPr>
-                <w:rFonts w:ascii="Arial" w:hAnsi="Arial" w:cs="MS Shell Dlg 2"/>
-                <w:sz w:val="20"/>
-                <w:szCs w:val="20"/>
-              </w:rPr>
-              <w:t>-RG002</w:t>
+              <w:t>SR006-RG002</w:t>
             </w:r>
           </w:p>
         </w:tc>
@@ -53815,23 +53683,7 @@
                 <w:rFonts w:cs="MS Shell Dlg 2"/>
                 <w:sz w:val="20"/>
               </w:rPr>
-              <w:t xml:space="preserve">Sur la base des contraintes énoncées à la rubrique « paramètre(s) d’entrée », Récupérer l’ensemble </w:t>
-            </w:r>
-            <w:proofErr w:type="gramStart"/>
-            <w:r>
-              <w:rPr>
-                <w:rFonts w:cs="MS Shell Dlg 2"/>
-                <w:sz w:val="20"/>
-              </w:rPr>
-              <w:t>des critère</w:t>
-            </w:r>
-            <w:proofErr w:type="gramEnd"/>
-            <w:r>
-              <w:rPr>
-                <w:rFonts w:cs="MS Shell Dlg 2"/>
-                <w:sz w:val="20"/>
-              </w:rPr>
-              <w:t xml:space="preserve"> d’entrée en les insérant dans un objet de type </w:t>
+              <w:t xml:space="preserve">Sur la base des contraintes énoncées à la rubrique « paramètre(s) d’entrée », Récupérer l’ensemble des critère d’entrée en les insérant dans un objet de type </w:t>
             </w:r>
             <w:proofErr w:type="spellStart"/>
             <w:r>
@@ -53898,7 +53750,6 @@
                 <w:b/>
                 <w:sz w:val="20"/>
               </w:rPr>
-              <w:lastRenderedPageBreak/>
               <w:t>Activité n°2</w:t>
             </w:r>
             <w:r>
@@ -54019,23 +53870,7 @@
                 <w:sz w:val="20"/>
                 <w:szCs w:val="20"/>
               </w:rPr>
-              <w:t>SR00</w:t>
-            </w:r>
-            <w:r>
-              <w:rPr>
-                <w:rFonts w:ascii="Arial" w:hAnsi="Arial" w:cs="MS Shell Dlg 2"/>
-                <w:sz w:val="20"/>
-                <w:szCs w:val="20"/>
-              </w:rPr>
-              <w:t>6</w:t>
-            </w:r>
-            <w:r>
-              <w:rPr>
-                <w:rFonts w:ascii="Arial" w:hAnsi="Arial" w:cs="MS Shell Dlg 2"/>
-                <w:sz w:val="20"/>
-                <w:szCs w:val="20"/>
-              </w:rPr>
-              <w:t>-RG003</w:t>
+              <w:t>SR006-RG003</w:t>
             </w:r>
           </w:p>
         </w:tc>
@@ -54061,15 +53896,7 @@
                 <w:rFonts w:cs="MS Shell Dlg 2"/>
                 <w:sz w:val="20"/>
               </w:rPr>
-              <w:t xml:space="preserve">A partir de </w:t>
-            </w:r>
-            <w:proofErr w:type="gramStart"/>
-            <w:r>
-              <w:rPr>
-                <w:rFonts w:cs="MS Shell Dlg 2"/>
-                <w:sz w:val="20"/>
-              </w:rPr>
-              <w:t xml:space="preserve">l’objet  </w:t>
+              <w:t xml:space="preserve">A partir de l’objet  </w:t>
             </w:r>
             <w:proofErr w:type="spellStart"/>
             <w:r>
@@ -54080,7 +53907,6 @@
               <w:t>SearchCriteria</w:t>
             </w:r>
             <w:proofErr w:type="spellEnd"/>
-            <w:proofErr w:type="gramEnd"/>
             <w:r>
               <w:rPr>
                 <w:rFonts w:cs="MS Shell Dlg 2"/>
@@ -54286,38 +54112,37 @@
       <w:pPr>
         <w:pStyle w:val="Titre2"/>
       </w:pPr>
-      <w:bookmarkStart w:id="71" w:name="_Toc532902007"/>
-      <w:r>
-        <w:lastRenderedPageBreak/>
+      <w:bookmarkStart w:id="70" w:name="_Toc532902007"/>
+      <w:r>
         <w:t>SR007 : Consulter l’image d’une section</w:t>
       </w:r>
+      <w:bookmarkEnd w:id="70"/>
+    </w:p>
+    <w:p>
+      <w:pPr>
+        <w:pStyle w:val="T2"/>
+      </w:pPr>
+      <w:r>
+        <w:t xml:space="preserve">Ce service REST permet </w:t>
+      </w:r>
+      <w:r>
+        <w:t>de télécharger l’image d’une section d’actualité.</w:t>
+      </w:r>
+    </w:p>
+    <w:p>
+      <w:pPr>
+        <w:pStyle w:val="T2"/>
+      </w:pPr>
+    </w:p>
+    <w:p>
+      <w:pPr>
+        <w:pStyle w:val="Titre3"/>
+      </w:pPr>
+      <w:bookmarkStart w:id="71" w:name="_Toc532902008"/>
+      <w:r>
+        <w:t>Adressage du service</w:t>
+      </w:r>
       <w:bookmarkEnd w:id="71"/>
-    </w:p>
-    <w:p>
-      <w:pPr>
-        <w:pStyle w:val="T2"/>
-      </w:pPr>
-      <w:r>
-        <w:t xml:space="preserve">Ce service REST permet </w:t>
-      </w:r>
-      <w:r>
-        <w:t>de télécharger l’image d’une section d’actualité.</w:t>
-      </w:r>
-    </w:p>
-    <w:p>
-      <w:pPr>
-        <w:pStyle w:val="T2"/>
-      </w:pPr>
-    </w:p>
-    <w:p>
-      <w:pPr>
-        <w:pStyle w:val="Titre3"/>
-      </w:pPr>
-      <w:bookmarkStart w:id="72" w:name="_Toc532902008"/>
-      <w:r>
-        <w:t>Adressage du service</w:t>
-      </w:r>
-      <w:bookmarkEnd w:id="72"/>
     </w:p>
     <w:p>
       <w:pPr>
@@ -54373,7 +54198,6 @@
         <w:t xml:space="preserve">Mapping </w:t>
       </w:r>
       <w:proofErr w:type="spellStart"/>
-      <w:proofErr w:type="gramStart"/>
       <w:r>
         <w:rPr>
           <w:lang w:val="en-US"/>
@@ -54385,14 +54209,7 @@
         <w:rPr>
           <w:lang w:val="en-US"/>
         </w:rPr>
-        <w:t> :</w:t>
-      </w:r>
-      <w:proofErr w:type="gramEnd"/>
-      <w:r>
-        <w:rPr>
-          <w:lang w:val="en-US"/>
-        </w:rPr>
-        <w:t xml:space="preserve"> « </w:t>
+        <w:t> : « </w:t>
       </w:r>
       <w:r>
         <w:rPr>
@@ -54610,7 +54427,6 @@
         <w:pStyle w:val="Titre3"/>
       </w:pPr>
       <w:r>
-        <w:lastRenderedPageBreak/>
         <w:t>Implémentation</w:t>
       </w:r>
     </w:p>
@@ -54680,7 +54496,7 @@
           <w:noProof/>
         </w:rPr>
         <w:drawing>
-          <wp:inline distT="0" distB="0" distL="0" distR="0">
+          <wp:inline distT="0" distB="0" distL="0" distR="0" wp14:anchorId="524BD7A3" wp14:editId="429C7071">
             <wp:extent cx="5848350" cy="3194190"/>
             <wp:effectExtent l="0" t="0" r="0" b="6350"/>
             <wp:docPr id="13" name="Image 13"/>
@@ -54734,7 +54550,7 @@
       <w:pPr>
         <w:pStyle w:val="Titre4"/>
       </w:pPr>
-      <w:bookmarkStart w:id="73" w:name="_Toc532902009"/>
+      <w:bookmarkStart w:id="72" w:name="_Toc532902009"/>
       <w:r>
         <w:t>Activité(s) et règle(s) de gestion</w:t>
       </w:r>
@@ -55147,7 +54963,6 @@
                 <w:b/>
                 <w:sz w:val="20"/>
               </w:rPr>
-              <w:lastRenderedPageBreak/>
               <w:t>Code</w:t>
             </w:r>
           </w:p>
@@ -55901,7 +55716,6 @@
         <w:pStyle w:val="Titre2"/>
       </w:pPr>
       <w:r>
-        <w:lastRenderedPageBreak/>
         <w:t>Dictionnaire des service</w:t>
       </w:r>
       <w:r>
@@ -55910,7 +55724,7 @@
       <w:r>
         <w:t xml:space="preserve"> REST</w:t>
       </w:r>
-      <w:bookmarkEnd w:id="73"/>
+      <w:bookmarkEnd w:id="72"/>
     </w:p>
     <w:p>
       <w:pPr>
@@ -56865,7 +56679,7 @@
 </file>
 
 <file path=word/endnotes.xml><?xml version="1.0" encoding="utf-8"?>
-<w:endnotes xmlns:wpc="http://schemas.microsoft.com/office/word/2010/wordprocessingCanvas" xmlns:cx="http://schemas.microsoft.com/office/drawing/2014/chartex" xmlns:cx1="http://schemas.microsoft.com/office/drawing/2015/9/8/chartex" xmlns:cx2="http://schemas.microsoft.com/office/drawing/2015/10/21/chartex" xmlns:cx3="http://schemas.microsoft.com/office/drawing/2016/5/9/chartex" xmlns:cx4="http://schemas.microsoft.com/office/drawing/2016/5/10/chartex" xmlns:cx5="http://schemas.microsoft.com/office/drawing/2016/5/11/chartex" xmlns:cx6="http://schemas.microsoft.com/office/drawing/2016/5/12/chartex" xmlns:cx7="http://schemas.microsoft.com/office/drawing/2016/5/13/chartex" xmlns:cx8="http://schemas.microsoft.com/office/drawing/2016/5/14/chartex" xmlns:mc="http://schemas.openxmlformats.org/markup-compatibility/2006" xmlns:aink="http://schemas.microsoft.com/office/drawing/2016/ink" xmlns:am3d="http://schemas.microsoft.com/office/drawing/2017/model3d" xmlns:o="urn:schemas-microsoft-com:office:office" xmlns:r="http://schemas.openxmlformats.org/officeDocument/2006/relationships" xmlns:m="http://schemas.openxmlformats.org/officeDocument/2006/math" xmlns:v="urn:schemas-microsoft-com:vml" xmlns:wp14="http://schemas.microsoft.com/office/word/2010/wordprocessingDrawing" xmlns:wp="http://schemas.openxmlformats.org/drawingml/2006/wordprocessingDrawing" xmlns:w10="urn:schemas-microsoft-com:office:word" xmlns:w="http://schemas.openxmlformats.org/wordprocessingml/2006/main" xmlns:w14="http://schemas.microsoft.com/office/word/2010/wordml" xmlns:w15="http://schemas.microsoft.com/office/word/2012/wordml" xmlns:w16cid="http://schemas.microsoft.com/office/word/2016/wordml/cid" xmlns:w16se="http://schemas.microsoft.com/office/word/2015/wordml/symex" xmlns:wpg="http://schemas.microsoft.com/office/word/2010/wordprocessingGroup" xmlns:wpi="http://schemas.microsoft.com/office/word/2010/wordprocessingInk" xmlns:wne="http://schemas.microsoft.com/office/word/2006/wordml" xmlns:wps="http://schemas.microsoft.com/office/word/2010/wordprocessingShape" mc:Ignorable="w14 w15 w16se w16cid wp14">
+<w:endnotes xmlns:wpc="http://schemas.microsoft.com/office/word/2010/wordprocessingCanvas" xmlns:cx="http://schemas.microsoft.com/office/drawing/2014/chartex" xmlns:cx1="http://schemas.microsoft.com/office/drawing/2015/9/8/chartex" xmlns:cx2="http://schemas.microsoft.com/office/drawing/2015/10/21/chartex" xmlns:cx3="http://schemas.microsoft.com/office/drawing/2016/5/9/chartex" xmlns:cx4="http://schemas.microsoft.com/office/drawing/2016/5/10/chartex" xmlns:cx5="http://schemas.microsoft.com/office/drawing/2016/5/11/chartex" xmlns:cx6="http://schemas.microsoft.com/office/drawing/2016/5/12/chartex" xmlns:cx7="http://schemas.microsoft.com/office/drawing/2016/5/13/chartex" xmlns:cx8="http://schemas.microsoft.com/office/drawing/2016/5/14/chartex" xmlns:mc="http://schemas.openxmlformats.org/markup-compatibility/2006" xmlns:aink="http://schemas.microsoft.com/office/drawing/2016/ink" xmlns:am3d="http://schemas.microsoft.com/office/drawing/2017/model3d" xmlns:o="urn:schemas-microsoft-com:office:office" xmlns:oel="http://schemas.microsoft.com/office/2019/extlst" xmlns:r="http://schemas.openxmlformats.org/officeDocument/2006/relationships" xmlns:m="http://schemas.openxmlformats.org/officeDocument/2006/math" xmlns:v="urn:schemas-microsoft-com:vml" xmlns:wp14="http://schemas.microsoft.com/office/word/2010/wordprocessingDrawing" xmlns:wp="http://schemas.openxmlformats.org/drawingml/2006/wordprocessingDrawing" xmlns:w10="urn:schemas-microsoft-com:office:word" xmlns:w="http://schemas.openxmlformats.org/wordprocessingml/2006/main" xmlns:w14="http://schemas.microsoft.com/office/word/2010/wordml" xmlns:w15="http://schemas.microsoft.com/office/word/2012/wordml" xmlns:w16cex="http://schemas.microsoft.com/office/word/2018/wordml/cex" xmlns:w16cid="http://schemas.microsoft.com/office/word/2016/wordml/cid" xmlns:w16="http://schemas.microsoft.com/office/word/2018/wordml" xmlns:w16sdtdh="http://schemas.microsoft.com/office/word/2020/wordml/sdtdatahash" xmlns:w16se="http://schemas.microsoft.com/office/word/2015/wordml/symex" xmlns:wpg="http://schemas.microsoft.com/office/word/2010/wordprocessingGroup" xmlns:wpi="http://schemas.microsoft.com/office/word/2010/wordprocessingInk" xmlns:wne="http://schemas.microsoft.com/office/word/2006/wordml" xmlns:wps="http://schemas.microsoft.com/office/word/2010/wordprocessingShape" mc:Ignorable="w14 w15 w16se w16cid w16 w16cex w16sdtdh wp14">
   <w:endnote w:type="separator" w:id="-1">
     <w:p>
       <w:r>
@@ -56884,7 +56698,7 @@
 </file>
 
 <file path=word/footer1.xml><?xml version="1.0" encoding="utf-8"?>
-<w:ftr xmlns:wpc="http://schemas.microsoft.com/office/word/2010/wordprocessingCanvas" xmlns:cx="http://schemas.microsoft.com/office/drawing/2014/chartex" xmlns:cx1="http://schemas.microsoft.com/office/drawing/2015/9/8/chartex" xmlns:cx2="http://schemas.microsoft.com/office/drawing/2015/10/21/chartex" xmlns:cx3="http://schemas.microsoft.com/office/drawing/2016/5/9/chartex" xmlns:cx4="http://schemas.microsoft.com/office/drawing/2016/5/10/chartex" xmlns:cx5="http://schemas.microsoft.com/office/drawing/2016/5/11/chartex" xmlns:cx6="http://schemas.microsoft.com/office/drawing/2016/5/12/chartex" xmlns:cx7="http://schemas.microsoft.com/office/drawing/2016/5/13/chartex" xmlns:cx8="http://schemas.microsoft.com/office/drawing/2016/5/14/chartex" xmlns:mc="http://schemas.openxmlformats.org/markup-compatibility/2006" xmlns:aink="http://schemas.microsoft.com/office/drawing/2016/ink" xmlns:am3d="http://schemas.microsoft.com/office/drawing/2017/model3d" xmlns:o="urn:schemas-microsoft-com:office:office" xmlns:r="http://schemas.openxmlformats.org/officeDocument/2006/relationships" xmlns:m="http://schemas.openxmlformats.org/officeDocument/2006/math" xmlns:v="urn:schemas-microsoft-com:vml" xmlns:wp14="http://schemas.microsoft.com/office/word/2010/wordprocessingDrawing" xmlns:wp="http://schemas.openxmlformats.org/drawingml/2006/wordprocessingDrawing" xmlns:w10="urn:schemas-microsoft-com:office:word" xmlns:w="http://schemas.openxmlformats.org/wordprocessingml/2006/main" xmlns:w14="http://schemas.microsoft.com/office/word/2010/wordml" xmlns:w15="http://schemas.microsoft.com/office/word/2012/wordml" xmlns:w16cid="http://schemas.microsoft.com/office/word/2016/wordml/cid" xmlns:w16se="http://schemas.microsoft.com/office/word/2015/wordml/symex" xmlns:wpg="http://schemas.microsoft.com/office/word/2010/wordprocessingGroup" xmlns:wpi="http://schemas.microsoft.com/office/word/2010/wordprocessingInk" xmlns:wne="http://schemas.microsoft.com/office/word/2006/wordml" xmlns:wps="http://schemas.microsoft.com/office/word/2010/wordprocessingShape" mc:Ignorable="w14 w15 w16se w16cid wp14">
+<w:ftr xmlns:wpc="http://schemas.microsoft.com/office/word/2010/wordprocessingCanvas" xmlns:cx="http://schemas.microsoft.com/office/drawing/2014/chartex" xmlns:cx1="http://schemas.microsoft.com/office/drawing/2015/9/8/chartex" xmlns:cx2="http://schemas.microsoft.com/office/drawing/2015/10/21/chartex" xmlns:cx3="http://schemas.microsoft.com/office/drawing/2016/5/9/chartex" xmlns:cx4="http://schemas.microsoft.com/office/drawing/2016/5/10/chartex" xmlns:cx5="http://schemas.microsoft.com/office/drawing/2016/5/11/chartex" xmlns:cx6="http://schemas.microsoft.com/office/drawing/2016/5/12/chartex" xmlns:cx7="http://schemas.microsoft.com/office/drawing/2016/5/13/chartex" xmlns:cx8="http://schemas.microsoft.com/office/drawing/2016/5/14/chartex" xmlns:mc="http://schemas.openxmlformats.org/markup-compatibility/2006" xmlns:aink="http://schemas.microsoft.com/office/drawing/2016/ink" xmlns:am3d="http://schemas.microsoft.com/office/drawing/2017/model3d" xmlns:o="urn:schemas-microsoft-com:office:office" xmlns:oel="http://schemas.microsoft.com/office/2019/extlst" xmlns:r="http://schemas.openxmlformats.org/officeDocument/2006/relationships" xmlns:m="http://schemas.openxmlformats.org/officeDocument/2006/math" xmlns:v="urn:schemas-microsoft-com:vml" xmlns:wp14="http://schemas.microsoft.com/office/word/2010/wordprocessingDrawing" xmlns:wp="http://schemas.openxmlformats.org/drawingml/2006/wordprocessingDrawing" xmlns:w10="urn:schemas-microsoft-com:office:word" xmlns:w="http://schemas.openxmlformats.org/wordprocessingml/2006/main" xmlns:w14="http://schemas.microsoft.com/office/word/2010/wordml" xmlns:w15="http://schemas.microsoft.com/office/word/2012/wordml" xmlns:w16cex="http://schemas.microsoft.com/office/word/2018/wordml/cex" xmlns:w16cid="http://schemas.microsoft.com/office/word/2016/wordml/cid" xmlns:w16="http://schemas.microsoft.com/office/word/2018/wordml" xmlns:w16sdtdh="http://schemas.microsoft.com/office/word/2020/wordml/sdtdatahash" xmlns:w16se="http://schemas.microsoft.com/office/word/2015/wordml/symex" xmlns:wpg="http://schemas.microsoft.com/office/word/2010/wordprocessingGroup" xmlns:wpi="http://schemas.microsoft.com/office/word/2010/wordprocessingInk" xmlns:wne="http://schemas.microsoft.com/office/word/2006/wordml" xmlns:wps="http://schemas.microsoft.com/office/word/2010/wordprocessingShape" mc:Ignorable="w14 w15 w16se w16cid w16 w16cex w16sdtdh wp14">
   <w:p/>
   <w:tbl>
     <w:tblPr>
@@ -56991,7 +56805,7 @@
               <w:sz w:val="18"/>
               <w:szCs w:val="18"/>
             </w:rPr>
-            <w:t>22/02/2019</w:t>
+            <w:t>01/02/2023</w:t>
           </w:r>
           <w:r>
             <w:rPr>
@@ -57248,7 +57062,7 @@
         <w:szCs w:val="14"/>
       </w:rPr>
     </w:pPr>
-    <w:bookmarkStart w:id="74" w:name="_Hlk516753705"/>
+    <w:bookmarkStart w:id="73" w:name="_Hlk516753705"/>
     <w:r>
       <w:rPr>
         <w:noProof/>
@@ -57258,7 +57072,7 @@
       </w:rPr>
       <w:t>La reproduction de ce document, propriété d’axYus est autorisée pour les seuls représentants du Client agissant au titre de cette consultation</w:t>
     </w:r>
-    <w:bookmarkEnd w:id="74"/>
+    <w:bookmarkEnd w:id="73"/>
     <w:r>
       <w:rPr>
         <w:noProof/>
@@ -57273,7 +57087,7 @@
 </file>
 
 <file path=word/footnotes.xml><?xml version="1.0" encoding="utf-8"?>
-<w:footnotes xmlns:wpc="http://schemas.microsoft.com/office/word/2010/wordprocessingCanvas" xmlns:cx="http://schemas.microsoft.com/office/drawing/2014/chartex" xmlns:cx1="http://schemas.microsoft.com/office/drawing/2015/9/8/chartex" xmlns:cx2="http://schemas.microsoft.com/office/drawing/2015/10/21/chartex" xmlns:cx3="http://schemas.microsoft.com/office/drawing/2016/5/9/chartex" xmlns:cx4="http://schemas.microsoft.com/office/drawing/2016/5/10/chartex" xmlns:cx5="http://schemas.microsoft.com/office/drawing/2016/5/11/chartex" xmlns:cx6="http://schemas.microsoft.com/office/drawing/2016/5/12/chartex" xmlns:cx7="http://schemas.microsoft.com/office/drawing/2016/5/13/chartex" xmlns:cx8="http://schemas.microsoft.com/office/drawing/2016/5/14/chartex" xmlns:mc="http://schemas.openxmlformats.org/markup-compatibility/2006" xmlns:aink="http://schemas.microsoft.com/office/drawing/2016/ink" xmlns:am3d="http://schemas.microsoft.com/office/drawing/2017/model3d" xmlns:o="urn:schemas-microsoft-com:office:office" xmlns:r="http://schemas.openxmlformats.org/officeDocument/2006/relationships" xmlns:m="http://schemas.openxmlformats.org/officeDocument/2006/math" xmlns:v="urn:schemas-microsoft-com:vml" xmlns:wp14="http://schemas.microsoft.com/office/word/2010/wordprocessingDrawing" xmlns:wp="http://schemas.openxmlformats.org/drawingml/2006/wordprocessingDrawing" xmlns:w10="urn:schemas-microsoft-com:office:word" xmlns:w="http://schemas.openxmlformats.org/wordprocessingml/2006/main" xmlns:w14="http://schemas.microsoft.com/office/word/2010/wordml" xmlns:w15="http://schemas.microsoft.com/office/word/2012/wordml" xmlns:w16cid="http://schemas.microsoft.com/office/word/2016/wordml/cid" xmlns:w16se="http://schemas.microsoft.com/office/word/2015/wordml/symex" xmlns:wpg="http://schemas.microsoft.com/office/word/2010/wordprocessingGroup" xmlns:wpi="http://schemas.microsoft.com/office/word/2010/wordprocessingInk" xmlns:wne="http://schemas.microsoft.com/office/word/2006/wordml" xmlns:wps="http://schemas.microsoft.com/office/word/2010/wordprocessingShape" mc:Ignorable="w14 w15 w16se w16cid wp14">
+<w:footnotes xmlns:wpc="http://schemas.microsoft.com/office/word/2010/wordprocessingCanvas" xmlns:cx="http://schemas.microsoft.com/office/drawing/2014/chartex" xmlns:cx1="http://schemas.microsoft.com/office/drawing/2015/9/8/chartex" xmlns:cx2="http://schemas.microsoft.com/office/drawing/2015/10/21/chartex" xmlns:cx3="http://schemas.microsoft.com/office/drawing/2016/5/9/chartex" xmlns:cx4="http://schemas.microsoft.com/office/drawing/2016/5/10/chartex" xmlns:cx5="http://schemas.microsoft.com/office/drawing/2016/5/11/chartex" xmlns:cx6="http://schemas.microsoft.com/office/drawing/2016/5/12/chartex" xmlns:cx7="http://schemas.microsoft.com/office/drawing/2016/5/13/chartex" xmlns:cx8="http://schemas.microsoft.com/office/drawing/2016/5/14/chartex" xmlns:mc="http://schemas.openxmlformats.org/markup-compatibility/2006" xmlns:aink="http://schemas.microsoft.com/office/drawing/2016/ink" xmlns:am3d="http://schemas.microsoft.com/office/drawing/2017/model3d" xmlns:o="urn:schemas-microsoft-com:office:office" xmlns:oel="http://schemas.microsoft.com/office/2019/extlst" xmlns:r="http://schemas.openxmlformats.org/officeDocument/2006/relationships" xmlns:m="http://schemas.openxmlformats.org/officeDocument/2006/math" xmlns:v="urn:schemas-microsoft-com:vml" xmlns:wp14="http://schemas.microsoft.com/office/word/2010/wordprocessingDrawing" xmlns:wp="http://schemas.openxmlformats.org/drawingml/2006/wordprocessingDrawing" xmlns:w10="urn:schemas-microsoft-com:office:word" xmlns:w="http://schemas.openxmlformats.org/wordprocessingml/2006/main" xmlns:w14="http://schemas.microsoft.com/office/word/2010/wordml" xmlns:w15="http://schemas.microsoft.com/office/word/2012/wordml" xmlns:w16cex="http://schemas.microsoft.com/office/word/2018/wordml/cex" xmlns:w16cid="http://schemas.microsoft.com/office/word/2016/wordml/cid" xmlns:w16="http://schemas.microsoft.com/office/word/2018/wordml" xmlns:w16sdtdh="http://schemas.microsoft.com/office/word/2020/wordml/sdtdatahash" xmlns:w16se="http://schemas.microsoft.com/office/word/2015/wordml/symex" xmlns:wpg="http://schemas.microsoft.com/office/word/2010/wordprocessingGroup" xmlns:wpi="http://schemas.microsoft.com/office/word/2010/wordprocessingInk" xmlns:wne="http://schemas.microsoft.com/office/word/2006/wordml" xmlns:wps="http://schemas.microsoft.com/office/word/2010/wordprocessingShape" mc:Ignorable="w14 w15 w16se w16cid w16 w16cex w16sdtdh wp14">
   <w:footnote w:type="separator" w:id="-1">
     <w:p>
       <w:r>
@@ -57292,7 +57106,7 @@
 </file>
 
 <file path=word/header1.xml><?xml version="1.0" encoding="utf-8"?>
-<w:hdr xmlns:wpc="http://schemas.microsoft.com/office/word/2010/wordprocessingCanvas" xmlns:cx="http://schemas.microsoft.com/office/drawing/2014/chartex" xmlns:cx1="http://schemas.microsoft.com/office/drawing/2015/9/8/chartex" xmlns:cx2="http://schemas.microsoft.com/office/drawing/2015/10/21/chartex" xmlns:cx3="http://schemas.microsoft.com/office/drawing/2016/5/9/chartex" xmlns:cx4="http://schemas.microsoft.com/office/drawing/2016/5/10/chartex" xmlns:cx5="http://schemas.microsoft.com/office/drawing/2016/5/11/chartex" xmlns:cx6="http://schemas.microsoft.com/office/drawing/2016/5/12/chartex" xmlns:cx7="http://schemas.microsoft.com/office/drawing/2016/5/13/chartex" xmlns:cx8="http://schemas.microsoft.com/office/drawing/2016/5/14/chartex" xmlns:mc="http://schemas.openxmlformats.org/markup-compatibility/2006" xmlns:aink="http://schemas.microsoft.com/office/drawing/2016/ink" xmlns:am3d="http://schemas.microsoft.com/office/drawing/2017/model3d" xmlns:o="urn:schemas-microsoft-com:office:office" xmlns:r="http://schemas.openxmlformats.org/officeDocument/2006/relationships" xmlns:m="http://schemas.openxmlformats.org/officeDocument/2006/math" xmlns:v="urn:schemas-microsoft-com:vml" xmlns:wp14="http://schemas.microsoft.com/office/word/2010/wordprocessingDrawing" xmlns:wp="http://schemas.openxmlformats.org/drawingml/2006/wordprocessingDrawing" xmlns:w10="urn:schemas-microsoft-com:office:word" xmlns:w="http://schemas.openxmlformats.org/wordprocessingml/2006/main" xmlns:w14="http://schemas.microsoft.com/office/word/2010/wordml" xmlns:w15="http://schemas.microsoft.com/office/word/2012/wordml" xmlns:w16cid="http://schemas.microsoft.com/office/word/2016/wordml/cid" xmlns:w16se="http://schemas.microsoft.com/office/word/2015/wordml/symex" xmlns:wpg="http://schemas.microsoft.com/office/word/2010/wordprocessingGroup" xmlns:wpi="http://schemas.microsoft.com/office/word/2010/wordprocessingInk" xmlns:wne="http://schemas.microsoft.com/office/word/2006/wordml" xmlns:wps="http://schemas.microsoft.com/office/word/2010/wordprocessingShape" mc:Ignorable="w14 w15 w16se w16cid wp14">
+<w:hdr xmlns:wpc="http://schemas.microsoft.com/office/word/2010/wordprocessingCanvas" xmlns:cx="http://schemas.microsoft.com/office/drawing/2014/chartex" xmlns:cx1="http://schemas.microsoft.com/office/drawing/2015/9/8/chartex" xmlns:cx2="http://schemas.microsoft.com/office/drawing/2015/10/21/chartex" xmlns:cx3="http://schemas.microsoft.com/office/drawing/2016/5/9/chartex" xmlns:cx4="http://schemas.microsoft.com/office/drawing/2016/5/10/chartex" xmlns:cx5="http://schemas.microsoft.com/office/drawing/2016/5/11/chartex" xmlns:cx6="http://schemas.microsoft.com/office/drawing/2016/5/12/chartex" xmlns:cx7="http://schemas.microsoft.com/office/drawing/2016/5/13/chartex" xmlns:cx8="http://schemas.microsoft.com/office/drawing/2016/5/14/chartex" xmlns:mc="http://schemas.openxmlformats.org/markup-compatibility/2006" xmlns:aink="http://schemas.microsoft.com/office/drawing/2016/ink" xmlns:am3d="http://schemas.microsoft.com/office/drawing/2017/model3d" xmlns:o="urn:schemas-microsoft-com:office:office" xmlns:oel="http://schemas.microsoft.com/office/2019/extlst" xmlns:r="http://schemas.openxmlformats.org/officeDocument/2006/relationships" xmlns:m="http://schemas.openxmlformats.org/officeDocument/2006/math" xmlns:v="urn:schemas-microsoft-com:vml" xmlns:wp14="http://schemas.microsoft.com/office/word/2010/wordprocessingDrawing" xmlns:wp="http://schemas.openxmlformats.org/drawingml/2006/wordprocessingDrawing" xmlns:w10="urn:schemas-microsoft-com:office:word" xmlns:w="http://schemas.openxmlformats.org/wordprocessingml/2006/main" xmlns:w14="http://schemas.microsoft.com/office/word/2010/wordml" xmlns:w15="http://schemas.microsoft.com/office/word/2012/wordml" xmlns:w16cex="http://schemas.microsoft.com/office/word/2018/wordml/cex" xmlns:w16cid="http://schemas.microsoft.com/office/word/2016/wordml/cid" xmlns:w16="http://schemas.microsoft.com/office/word/2018/wordml" xmlns:w16sdtdh="http://schemas.microsoft.com/office/word/2020/wordml/sdtdatahash" xmlns:w16se="http://schemas.microsoft.com/office/word/2015/wordml/symex" xmlns:wpg="http://schemas.microsoft.com/office/word/2010/wordprocessingGroup" xmlns:wpi="http://schemas.microsoft.com/office/word/2010/wordprocessingInk" xmlns:wne="http://schemas.microsoft.com/office/word/2006/wordml" xmlns:wps="http://schemas.microsoft.com/office/word/2010/wordprocessingShape" mc:Ignorable="w14 w15 w16se w16cid w16 w16cex w16sdtdh wp14">
   <w:p>
     <w:pPr>
       <w:pStyle w:val="En-tte"/>
@@ -57436,7 +57250,7 @@
 </file>
 
 <file path=word/header2.xml><?xml version="1.0" encoding="utf-8"?>
-<w:hdr xmlns:wpc="http://schemas.microsoft.com/office/word/2010/wordprocessingCanvas" xmlns:cx="http://schemas.microsoft.com/office/drawing/2014/chartex" xmlns:cx1="http://schemas.microsoft.com/office/drawing/2015/9/8/chartex" xmlns:cx2="http://schemas.microsoft.com/office/drawing/2015/10/21/chartex" xmlns:cx3="http://schemas.microsoft.com/office/drawing/2016/5/9/chartex" xmlns:cx4="http://schemas.microsoft.com/office/drawing/2016/5/10/chartex" xmlns:cx5="http://schemas.microsoft.com/office/drawing/2016/5/11/chartex" xmlns:cx6="http://schemas.microsoft.com/office/drawing/2016/5/12/chartex" xmlns:cx7="http://schemas.microsoft.com/office/drawing/2016/5/13/chartex" xmlns:cx8="http://schemas.microsoft.com/office/drawing/2016/5/14/chartex" xmlns:mc="http://schemas.openxmlformats.org/markup-compatibility/2006" xmlns:aink="http://schemas.microsoft.com/office/drawing/2016/ink" xmlns:am3d="http://schemas.microsoft.com/office/drawing/2017/model3d" xmlns:o="urn:schemas-microsoft-com:office:office" xmlns:r="http://schemas.openxmlformats.org/officeDocument/2006/relationships" xmlns:m="http://schemas.openxmlformats.org/officeDocument/2006/math" xmlns:v="urn:schemas-microsoft-com:vml" xmlns:wp14="http://schemas.microsoft.com/office/word/2010/wordprocessingDrawing" xmlns:wp="http://schemas.openxmlformats.org/drawingml/2006/wordprocessingDrawing" xmlns:w10="urn:schemas-microsoft-com:office:word" xmlns:w="http://schemas.openxmlformats.org/wordprocessingml/2006/main" xmlns:w14="http://schemas.microsoft.com/office/word/2010/wordml" xmlns:w15="http://schemas.microsoft.com/office/word/2012/wordml" xmlns:w16cid="http://schemas.microsoft.com/office/word/2016/wordml/cid" xmlns:w16se="http://schemas.microsoft.com/office/word/2015/wordml/symex" xmlns:wpg="http://schemas.microsoft.com/office/word/2010/wordprocessingGroup" xmlns:wpi="http://schemas.microsoft.com/office/word/2010/wordprocessingInk" xmlns:wne="http://schemas.microsoft.com/office/word/2006/wordml" xmlns:wps="http://schemas.microsoft.com/office/word/2010/wordprocessingShape" mc:Ignorable="w14 w15 w16se w16cid wp14">
+<w:hdr xmlns:wpc="http://schemas.microsoft.com/office/word/2010/wordprocessingCanvas" xmlns:cx="http://schemas.microsoft.com/office/drawing/2014/chartex" xmlns:cx1="http://schemas.microsoft.com/office/drawing/2015/9/8/chartex" xmlns:cx2="http://schemas.microsoft.com/office/drawing/2015/10/21/chartex" xmlns:cx3="http://schemas.microsoft.com/office/drawing/2016/5/9/chartex" xmlns:cx4="http://schemas.microsoft.com/office/drawing/2016/5/10/chartex" xmlns:cx5="http://schemas.microsoft.com/office/drawing/2016/5/11/chartex" xmlns:cx6="http://schemas.microsoft.com/office/drawing/2016/5/12/chartex" xmlns:cx7="http://schemas.microsoft.com/office/drawing/2016/5/13/chartex" xmlns:cx8="http://schemas.microsoft.com/office/drawing/2016/5/14/chartex" xmlns:mc="http://schemas.openxmlformats.org/markup-compatibility/2006" xmlns:aink="http://schemas.microsoft.com/office/drawing/2016/ink" xmlns:am3d="http://schemas.microsoft.com/office/drawing/2017/model3d" xmlns:o="urn:schemas-microsoft-com:office:office" xmlns:oel="http://schemas.microsoft.com/office/2019/extlst" xmlns:r="http://schemas.openxmlformats.org/officeDocument/2006/relationships" xmlns:m="http://schemas.openxmlformats.org/officeDocument/2006/math" xmlns:v="urn:schemas-microsoft-com:vml" xmlns:wp14="http://schemas.microsoft.com/office/word/2010/wordprocessingDrawing" xmlns:wp="http://schemas.openxmlformats.org/drawingml/2006/wordprocessingDrawing" xmlns:w10="urn:schemas-microsoft-com:office:word" xmlns:w="http://schemas.openxmlformats.org/wordprocessingml/2006/main" xmlns:w14="http://schemas.microsoft.com/office/word/2010/wordml" xmlns:w15="http://schemas.microsoft.com/office/word/2012/wordml" xmlns:w16cex="http://schemas.microsoft.com/office/word/2018/wordml/cex" xmlns:w16cid="http://schemas.microsoft.com/office/word/2016/wordml/cid" xmlns:w16="http://schemas.microsoft.com/office/word/2018/wordml" xmlns:w16sdtdh="http://schemas.microsoft.com/office/word/2020/wordml/sdtdatahash" xmlns:w16se="http://schemas.microsoft.com/office/word/2015/wordml/symex" xmlns:wpg="http://schemas.microsoft.com/office/word/2010/wordprocessingGroup" xmlns:wpi="http://schemas.microsoft.com/office/word/2010/wordprocessingInk" xmlns:wne="http://schemas.microsoft.com/office/word/2006/wordml" xmlns:wps="http://schemas.microsoft.com/office/word/2010/wordprocessingShape" mc:Ignorable="w14 w15 w16se w16cid w16 w16cex w16sdtdh wp14">
   <w:p>
     <w:pPr>
       <w:pStyle w:val="En-tte"/>
@@ -57599,7 +57413,7 @@
               <v:stroke joinstyle="miter"/>
               <v:path gradientshapeok="t" o:connecttype="rect"/>
             </v:shapetype>
-            <v:shape id="Zone de texte 6" o:spid="_x0000_s1028" type="#_x0000_t202" style="position:absolute;margin-left:180pt;margin-top:87.9pt;width:63pt;height:621pt;z-index:251663360;visibility:visible;mso-wrap-style:square;mso-width-percent:0;mso-height-percent:0;mso-wrap-distance-left:9pt;mso-wrap-distance-top:0;mso-wrap-distance-right:9pt;mso-wrap-distance-bottom:0;mso-position-horizontal:absolute;mso-position-horizontal-relative:text;mso-position-vertical:absolute;mso-position-vertical-relative:text;mso-width-percent:0;mso-height-percent:0;mso-width-relative:page;mso-height-relative:page;v-text-anchor:top" o:gfxdata="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" filled="f" stroked="f">
+            <v:shape id="Zone de texte 6" o:spid="_x0000_s1028" type="#_x0000_t202" style="position:absolute;margin-left:180pt;margin-top:87.9pt;width:63pt;height:621pt;z-index:251663360;visibility:visible;mso-wrap-style:square;mso-width-percent:0;mso-height-percent:0;mso-wrap-distance-left:9pt;mso-wrap-distance-top:0;mso-wrap-distance-right:9pt;mso-wrap-distance-bottom:0;mso-position-horizontal:absolute;mso-position-horizontal-relative:text;mso-position-vertical:absolute;mso-position-vertical-relative:text;mso-width-percent:0;mso-height-percent:0;mso-width-relative:page;mso-height-relative:page;v-text-anchor:top" o:gfxdata="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" filled="f" stroked="f">
               <v:textbox>
                 <w:txbxContent>
                   <w:tbl>
@@ -57888,7 +57702,7 @@
 </file>
 
 <file path=word/numbering.xml><?xml version="1.0" encoding="utf-8"?>
-<w:numbering xmlns:wpc="http://schemas.microsoft.com/office/word/2010/wordprocessingCanvas" xmlns:cx="http://schemas.microsoft.com/office/drawing/2014/chartex" xmlns:cx1="http://schemas.microsoft.com/office/drawing/2015/9/8/chartex" xmlns:cx2="http://schemas.microsoft.com/office/drawing/2015/10/21/chartex" xmlns:cx3="http://schemas.microsoft.com/office/drawing/2016/5/9/chartex" xmlns:cx4="http://schemas.microsoft.com/office/drawing/2016/5/10/chartex" xmlns:cx5="http://schemas.microsoft.com/office/drawing/2016/5/11/chartex" xmlns:cx6="http://schemas.microsoft.com/office/drawing/2016/5/12/chartex" xmlns:cx7="http://schemas.microsoft.com/office/drawing/2016/5/13/chartex" xmlns:cx8="http://schemas.microsoft.com/office/drawing/2016/5/14/chartex" xmlns:mc="http://schemas.openxmlformats.org/markup-compatibility/2006" xmlns:aink="http://schemas.microsoft.com/office/drawing/2016/ink" xmlns:am3d="http://schemas.microsoft.com/office/drawing/2017/model3d" xmlns:o="urn:schemas-microsoft-com:office:office" xmlns:r="http://schemas.openxmlformats.org/officeDocument/2006/relationships" xmlns:m="http://schemas.openxmlformats.org/officeDocument/2006/math" xmlns:v="urn:schemas-microsoft-com:vml" xmlns:wp14="http://schemas.microsoft.com/office/word/2010/wordprocessingDrawing" xmlns:wp="http://schemas.openxmlformats.org/drawingml/2006/wordprocessingDrawing" xmlns:w10="urn:schemas-microsoft-com:office:word" xmlns:w="http://schemas.openxmlformats.org/wordprocessingml/2006/main" xmlns:w14="http://schemas.microsoft.com/office/word/2010/wordml" xmlns:w15="http://schemas.microsoft.com/office/word/2012/wordml" xmlns:w16cid="http://schemas.microsoft.com/office/word/2016/wordml/cid" xmlns:w16se="http://schemas.microsoft.com/office/word/2015/wordml/symex" xmlns:wpg="http://schemas.microsoft.com/office/word/2010/wordprocessingGroup" xmlns:wpi="http://schemas.microsoft.com/office/word/2010/wordprocessingInk" xmlns:wne="http://schemas.microsoft.com/office/word/2006/wordml" xmlns:wps="http://schemas.microsoft.com/office/word/2010/wordprocessingShape" mc:Ignorable="w14 w15 w16se w16cid wp14">
+<w:numbering xmlns:wpc="http://schemas.microsoft.com/office/word/2010/wordprocessingCanvas" xmlns:cx="http://schemas.microsoft.com/office/drawing/2014/chartex" xmlns:cx1="http://schemas.microsoft.com/office/drawing/2015/9/8/chartex" xmlns:cx2="http://schemas.microsoft.com/office/drawing/2015/10/21/chartex" xmlns:cx3="http://schemas.microsoft.com/office/drawing/2016/5/9/chartex" xmlns:cx4="http://schemas.microsoft.com/office/drawing/2016/5/10/chartex" xmlns:cx5="http://schemas.microsoft.com/office/drawing/2016/5/11/chartex" xmlns:cx6="http://schemas.microsoft.com/office/drawing/2016/5/12/chartex" xmlns:cx7="http://schemas.microsoft.com/office/drawing/2016/5/13/chartex" xmlns:cx8="http://schemas.microsoft.com/office/drawing/2016/5/14/chartex" xmlns:mc="http://schemas.openxmlformats.org/markup-compatibility/2006" xmlns:aink="http://schemas.microsoft.com/office/drawing/2016/ink" xmlns:am3d="http://schemas.microsoft.com/office/drawing/2017/model3d" xmlns:o="urn:schemas-microsoft-com:office:office" xmlns:oel="http://schemas.microsoft.com/office/2019/extlst" xmlns:r="http://schemas.openxmlformats.org/officeDocument/2006/relationships" xmlns:m="http://schemas.openxmlformats.org/officeDocument/2006/math" xmlns:v="urn:schemas-microsoft-com:vml" xmlns:wp14="http://schemas.microsoft.com/office/word/2010/wordprocessingDrawing" xmlns:wp="http://schemas.openxmlformats.org/drawingml/2006/wordprocessingDrawing" xmlns:w10="urn:schemas-microsoft-com:office:word" xmlns:w="http://schemas.openxmlformats.org/wordprocessingml/2006/main" xmlns:w14="http://schemas.microsoft.com/office/word/2010/wordml" xmlns:w15="http://schemas.microsoft.com/office/word/2012/wordml" xmlns:w16cex="http://schemas.microsoft.com/office/word/2018/wordml/cex" xmlns:w16cid="http://schemas.microsoft.com/office/word/2016/wordml/cid" xmlns:w16="http://schemas.microsoft.com/office/word/2018/wordml" xmlns:w16sdtdh="http://schemas.microsoft.com/office/word/2020/wordml/sdtdatahash" xmlns:w16se="http://schemas.microsoft.com/office/word/2015/wordml/symex" xmlns:wpg="http://schemas.microsoft.com/office/word/2010/wordprocessingGroup" xmlns:wpi="http://schemas.microsoft.com/office/word/2010/wordprocessingInk" xmlns:wne="http://schemas.microsoft.com/office/word/2006/wordml" xmlns:wps="http://schemas.microsoft.com/office/word/2010/wordprocessingShape" mc:Ignorable="w14 w15 w16se w16cid w16 w16cex w16sdtdh wp14">
   <w:abstractNum w:abstractNumId="0" w15:restartNumberingAfterBreak="0">
     <w:nsid w:val="15DC58E9"/>
     <w:multiLevelType w:val="hybridMultilevel"/>
@@ -59089,43 +58903,43 @@
       </w:rPr>
     </w:lvl>
   </w:abstractNum>
-  <w:num w:numId="1">
+  <w:num w:numId="1" w16cid:durableId="904100233">
     <w:abstractNumId w:val="6"/>
   </w:num>
-  <w:num w:numId="2">
+  <w:num w:numId="2" w16cid:durableId="518356496">
     <w:abstractNumId w:val="3"/>
   </w:num>
-  <w:num w:numId="3">
+  <w:num w:numId="3" w16cid:durableId="1999730659">
     <w:abstractNumId w:val="9"/>
   </w:num>
-  <w:num w:numId="4">
+  <w:num w:numId="4" w16cid:durableId="355740406">
     <w:abstractNumId w:val="4"/>
   </w:num>
-  <w:num w:numId="5">
+  <w:num w:numId="5" w16cid:durableId="2023890595">
     <w:abstractNumId w:val="8"/>
   </w:num>
-  <w:num w:numId="6">
+  <w:num w:numId="6" w16cid:durableId="526991605">
     <w:abstractNumId w:val="5"/>
   </w:num>
-  <w:num w:numId="7">
+  <w:num w:numId="7" w16cid:durableId="1687710928">
     <w:abstractNumId w:val="0"/>
   </w:num>
-  <w:num w:numId="8">
+  <w:num w:numId="8" w16cid:durableId="355348736">
     <w:abstractNumId w:val="7"/>
   </w:num>
-  <w:num w:numId="9">
+  <w:num w:numId="9" w16cid:durableId="1942182616">
     <w:abstractNumId w:val="2"/>
   </w:num>
-  <w:num w:numId="10">
+  <w:num w:numId="10" w16cid:durableId="512720082">
     <w:abstractNumId w:val="1"/>
   </w:num>
-  <w:num w:numId="11">
+  <w:num w:numId="11" w16cid:durableId="45297622">
     <w:abstractNumId w:val="6"/>
   </w:num>
-  <w:num w:numId="12">
+  <w:num w:numId="12" w16cid:durableId="1069963483">
     <w:abstractNumId w:val="6"/>
   </w:num>
-  <w:num w:numId="13">
+  <w:num w:numId="13" w16cid:durableId="1492453370">
     <w:abstractNumId w:val="3"/>
     <w:lvlOverride w:ilvl="0">
       <w:startOverride w:val="1"/>
@@ -59155,7 +58969,7 @@
       <w:startOverride w:val="1"/>
     </w:lvlOverride>
   </w:num>
-  <w:num w:numId="14">
+  <w:num w:numId="14" w16cid:durableId="366107769">
     <w:abstractNumId w:val="3"/>
     <w:lvlOverride w:ilvl="0">
       <w:startOverride w:val="1"/>
@@ -59190,7 +59004,7 @@
 </file>
 
 <file path=word/styles.xml><?xml version="1.0" encoding="utf-8"?>
-<w:styles xmlns:mc="http://schemas.openxmlformats.org/markup-compatibility/2006" xmlns:r="http://schemas.openxmlformats.org/officeDocument/2006/relationships" xmlns:w="http://schemas.openxmlformats.org/wordprocessingml/2006/main" xmlns:w14="http://schemas.microsoft.com/office/word/2010/wordml" xmlns:w15="http://schemas.microsoft.com/office/word/2012/wordml" xmlns:w16cid="http://schemas.microsoft.com/office/word/2016/wordml/cid" xmlns:w16se="http://schemas.microsoft.com/office/word/2015/wordml/symex" mc:Ignorable="w14 w15 w16se w16cid">
+<w:styles xmlns:mc="http://schemas.openxmlformats.org/markup-compatibility/2006" xmlns:r="http://schemas.openxmlformats.org/officeDocument/2006/relationships" xmlns:w="http://schemas.openxmlformats.org/wordprocessingml/2006/main" xmlns:w14="http://schemas.microsoft.com/office/word/2010/wordml" xmlns:w15="http://schemas.microsoft.com/office/word/2012/wordml" xmlns:w16cex="http://schemas.microsoft.com/office/word/2018/wordml/cex" xmlns:w16cid="http://schemas.microsoft.com/office/word/2016/wordml/cid" xmlns:w16="http://schemas.microsoft.com/office/word/2018/wordml" xmlns:w16sdtdh="http://schemas.microsoft.com/office/word/2020/wordml/sdtdatahash" xmlns:w16se="http://schemas.microsoft.com/office/word/2015/wordml/symex" mc:Ignorable="w14 w15 w16se w16cid w16 w16cex w16sdtdh">
   <w:docDefaults>
     <w:rPrDefault>
       <w:rPr>
@@ -59206,7 +59020,7 @@
       </w:pPr>
     </w:pPrDefault>
   </w:docDefaults>
-  <w:latentStyles w:defLockedState="0" w:defUIPriority="99" w:defSemiHidden="0" w:defUnhideWhenUsed="0" w:defQFormat="0" w:count="375">
+  <w:latentStyles w:defLockedState="0" w:defUIPriority="99" w:defSemiHidden="0" w:defUnhideWhenUsed="0" w:defQFormat="0" w:count="376">
     <w:lsdException w:name="Normal" w:uiPriority="0" w:qFormat="1"/>
     <w:lsdException w:name="heading 1" w:uiPriority="0" w:qFormat="1"/>
     <w:lsdException w:name="heading 2" w:semiHidden="1" w:uiPriority="0" w:unhideWhenUsed="1" w:qFormat="1"/>
@@ -59312,7 +59126,6 @@
     <w:lsdException w:name="HTML Sample" w:semiHidden="1" w:unhideWhenUsed="1"/>
     <w:lsdException w:name="HTML Typewriter" w:semiHidden="1" w:unhideWhenUsed="1"/>
     <w:lsdException w:name="HTML Variable" w:semiHidden="1" w:unhideWhenUsed="1"/>
-    <w:lsdException w:name="Normal Table" w:semiHidden="1" w:unhideWhenUsed="1"/>
     <w:lsdException w:name="annotation subject" w:semiHidden="1" w:unhideWhenUsed="1"/>
     <w:lsdException w:name="No List" w:semiHidden="1" w:unhideWhenUsed="1"/>
     <w:lsdException w:name="Outline List 1" w:semiHidden="1" w:unhideWhenUsed="1"/>
@@ -59359,10 +59172,8 @@
     <w:lsdException w:name="Table Subtle 2" w:semiHidden="1" w:unhideWhenUsed="1"/>
     <w:lsdException w:name="Table Web 1" w:semiHidden="1" w:unhideWhenUsed="1"/>
     <w:lsdException w:name="Table Web 2" w:semiHidden="1" w:unhideWhenUsed="1"/>
-    <w:lsdException w:name="Table Web 3" w:semiHidden="1" w:unhideWhenUsed="1"/>
     <w:lsdException w:name="Balloon Text" w:semiHidden="1" w:unhideWhenUsed="1"/>
     <w:lsdException w:name="Table Grid" w:uiPriority="59"/>
-    <w:lsdException w:name="Table Theme" w:semiHidden="1" w:unhideWhenUsed="1"/>
     <w:lsdException w:name="Placeholder Text" w:semiHidden="1"/>
     <w:lsdException w:name="No Spacing" w:uiPriority="1" w:qFormat="1"/>
     <w:lsdException w:name="Light Shading" w:uiPriority="60"/>
@@ -59582,6 +59393,7 @@
     <w:lsdException w:name="Smart Hyperlink" w:semiHidden="1" w:unhideWhenUsed="1"/>
     <w:lsdException w:name="Hashtag" w:semiHidden="1" w:unhideWhenUsed="1"/>
     <w:lsdException w:name="Unresolved Mention" w:semiHidden="1" w:unhideWhenUsed="1"/>
+    <w:lsdException w:name="Smart Link" w:semiHidden="1" w:unhideWhenUsed="1"/>
   </w:latentStyles>
   <w:style w:type="paragraph" w:default="1" w:styleId="Normal">
     <w:name w:val="Normal"/>

</xml_diff>